<commit_message>
tp 1 a nada de terminarse
</commit_message>
<xml_diff>
--- a/TPS/TP 1/TP prob y estadística.docx
+++ b/TPS/TP 1/TP prob y estadística.docx
@@ -4,58 +4,140 @@
   <w:body>
     <w:p>
       <w:r>
-        <w:tab/>
-        <w:t xml:space="preserve">TP </w:t>
-      </w:r>
-      <w:proofErr w:type="spellStart"/>
-      <w:r>
-        <w:t>prob</w:t>
-      </w:r>
-      <w:proofErr w:type="spellEnd"/>
-      <w:r>
-        <w:t xml:space="preserve"> y estadística, Tema variación del bitcoin entre 2020 y 08/05/2022</w:t>
+        <w:rPr>
+          <w:b/>
+          <w:bCs/>
+          <w:sz w:val="24"/>
+          <w:szCs w:val="24"/>
+        </w:rPr>
+        <w:t>¿</w:t>
+      </w:r>
+      <w:r>
+        <w:rPr>
+          <w:b/>
+          <w:bCs/>
+          <w:sz w:val="24"/>
+          <w:szCs w:val="24"/>
+        </w:rPr>
+        <w:t>Qué</w:t>
+      </w:r>
+      <w:r>
+        <w:rPr>
+          <w:b/>
+          <w:bCs/>
+          <w:sz w:val="24"/>
+          <w:szCs w:val="24"/>
+        </w:rPr>
+        <w:t xml:space="preserve"> es bitcoin?</w:t>
+      </w:r>
+      <w:r>
+        <w:br/>
+      </w:r>
+      <w:r>
+        <w:t>criptomoneda) que funciona en una cadena de bloques que verifica las transacciones realizadas entre usuarios de manera criptográfica en esta cadena de bloques. Para obtener esta criptomoneda se debe poner un gran equipo tecnológico que tenga la suficiente potencia como para resolver cálculos matemáticos que logren encontrar un código hash para verificar las transacciones antes mencionadas.</w:t>
       </w:r>
     </w:p>
     <w:p>
       <w:r>
+        <w:t>¿</w:t>
+      </w:r>
+      <w:r>
+        <w:rPr>
+          <w:b/>
+          <w:bCs/>
+          <w:sz w:val="24"/>
+          <w:szCs w:val="24"/>
+        </w:rPr>
+        <w:t>Como se relaciona con nuestra carrera</w:t>
+      </w:r>
+      <w:r>
+        <w:rPr>
+          <w:b/>
+          <w:bCs/>
+          <w:sz w:val="24"/>
+          <w:szCs w:val="24"/>
+        </w:rPr>
+        <w:t>?</w:t>
+      </w:r>
+      <w:r>
         <w:br/>
-        <w:t>explicación:</w:t>
+      </w:r>
+      <w:r>
+        <w:t>Esta criptomoneda puede existir gracias a la cadena de bloques, por lo que la relación con nuestra carrera radica en el sistema en sí, ya que es un sistema tecnológico programado por desarrolladores de software y sistemas.</w:t>
       </w:r>
     </w:p>
     <w:p>
-      <w:r>
-        <w:br/>
-      </w:r>
-      <w:proofErr w:type="spellStart"/>
-      <w:proofErr w:type="gramStart"/>
-      <w:r>
-        <w:t>Que</w:t>
-      </w:r>
-      <w:proofErr w:type="spellEnd"/>
-      <w:r>
-        <w:t xml:space="preserve"> es?</w:t>
-      </w:r>
-      <w:proofErr w:type="gramEnd"/>
-      <w:r>
-        <w:br/>
-      </w:r>
-      <w:r>
-        <w:t>criptomoneda) que funciona en una cadena de bloques que verifica las transacciones realizadas entre usuarios de manera criptográfica en esta cadena de bloques. Para obtener esta criptomoneda se debe poner un gran equipo tecnológico que tenga la suficiente potencia como para resolver cálculos matemáticos que logren encontrar un código hash para verificar las transacciones antes mencionadas.</w:t>
+      <w:pPr>
+        <w:jc w:val="center"/>
+        <w:rPr>
+          <w:b/>
+          <w:bCs/>
+          <w:sz w:val="28"/>
+          <w:szCs w:val="28"/>
+          <w:u w:val="single"/>
+        </w:rPr>
+      </w:pPr>
+      <w:r>
+        <w:rPr>
+          <w:b/>
+          <w:bCs/>
+          <w:sz w:val="28"/>
+          <w:szCs w:val="28"/>
+          <w:u w:val="single"/>
+        </w:rPr>
+        <w:t>Distribución</w:t>
+      </w:r>
+      <w:r>
+        <w:rPr>
+          <w:b/>
+          <w:bCs/>
+          <w:sz w:val="28"/>
+          <w:szCs w:val="28"/>
+          <w:u w:val="single"/>
+        </w:rPr>
+        <w:t xml:space="preserve"> de frecuencia </w:t>
+      </w:r>
+      <w:r>
+        <w:rPr>
+          <w:b/>
+          <w:bCs/>
+          <w:sz w:val="28"/>
+          <w:szCs w:val="28"/>
+          <w:u w:val="single"/>
+        </w:rPr>
+        <w:t>c</w:t>
+      </w:r>
+      <w:r>
+        <w:rPr>
+          <w:b/>
+          <w:bCs/>
+          <w:sz w:val="28"/>
+          <w:szCs w:val="28"/>
+          <w:u w:val="single"/>
+        </w:rPr>
+        <w:t xml:space="preserve">uantitativo </w:t>
+      </w:r>
+      <w:r>
+        <w:rPr>
+          <w:b/>
+          <w:bCs/>
+          <w:sz w:val="28"/>
+          <w:szCs w:val="28"/>
+          <w:u w:val="single"/>
+        </w:rPr>
+        <w:t>c</w:t>
+      </w:r>
+      <w:r>
+        <w:rPr>
+          <w:b/>
+          <w:bCs/>
+          <w:sz w:val="28"/>
+          <w:szCs w:val="28"/>
+          <w:u w:val="single"/>
+        </w:rPr>
+        <w:t>ontinuo</w:t>
       </w:r>
     </w:p>
-    <w:p>
-      <w:r>
-        <w:br/>
-        <w:t>Como se relaciona con nuestra carrera</w:t>
-      </w:r>
-      <w:r>
-        <w:br/>
-      </w:r>
-      <w:r>
-        <w:t>Esta criptomoneda puede existir gracias a la cadena de bloques, por lo que la relación con nuestra carrera radica en el sistema en sí, ya que es un sistema tecnológico programado por desarrolladores de software y sistemas.</w:t>
-      </w:r>
-    </w:p>
-    <w:p/>
     <w:p>
       <m:oMathPara>
         <m:oMathParaPr>
@@ -92,13 +174,7 @@
             <w:rPr>
               <w:rFonts w:ascii="Cambria Math" w:hAnsi="Cambria Math"/>
             </w:rPr>
-            <m:t>=</m:t>
-          </m:r>
-          <m:r>
-            <w:rPr>
-              <w:rFonts w:ascii="Cambria Math" w:hAnsi="Cambria Math"/>
-            </w:rPr>
-            <m:t xml:space="preserve"> </m:t>
+            <m:t xml:space="preserve">= </m:t>
           </m:r>
           <m:r>
             <m:rPr>
@@ -107,16 +183,7 @@
             <w:rPr>
               <w:rFonts w:ascii="Cambria Math" w:hAnsi="Cambria Math"/>
             </w:rPr>
-            <m:t>5182,7</m:t>
-          </m:r>
-          <m:r>
-            <m:rPr>
-              <m:sty m:val="p"/>
-            </m:rPr>
-            <w:rPr>
-              <w:rFonts w:ascii="Cambria Math" w:hAnsi="Cambria Math"/>
-            </w:rPr>
-            <m:t>0</m:t>
+            <m:t>5182,70</m:t>
           </m:r>
         </m:oMath>
       </m:oMathPara>
@@ -171,16 +238,7 @@
             <w:rPr>
               <w:rFonts w:ascii="Cambria Math" w:hAnsi="Cambria Math"/>
             </w:rPr>
-            <m:t>64398,8</m:t>
-          </m:r>
-          <m:r>
-            <m:rPr>
-              <m:sty m:val="p"/>
-            </m:rPr>
-            <w:rPr>
-              <w:rFonts w:ascii="Cambria Math" w:hAnsi="Cambria Math"/>
-            </w:rPr>
-            <m:t>0</m:t>
+            <m:t>64398,80</m:t>
           </m:r>
         </m:oMath>
       </m:oMathPara>
@@ -207,25 +265,7 @@
           <w:rPr>
             <w:rFonts w:ascii="Cambria Math" w:hAnsi="Cambria Math"/>
           </w:rPr>
-          <m:t>64398,80 - 5182,7</m:t>
-        </m:r>
-        <m:r>
-          <m:rPr>
-            <m:sty m:val="p"/>
-          </m:rPr>
-          <w:rPr>
-            <w:rFonts w:ascii="Cambria Math" w:hAnsi="Cambria Math"/>
-          </w:rPr>
-          <m:t>0</m:t>
-        </m:r>
-        <m:r>
-          <m:rPr>
-            <m:sty m:val="p"/>
-          </m:rPr>
-          <w:rPr>
-            <w:rFonts w:ascii="Cambria Math" w:hAnsi="Cambria Math"/>
-          </w:rPr>
-          <m:t xml:space="preserve">= </m:t>
+          <m:t xml:space="preserve">64398,80 - 5182,70= </m:t>
         </m:r>
       </m:oMath>
       <w:r>
@@ -288,15 +328,7 @@
                   <w:color w:val="000000"/>
                   <w:lang w:eastAsia="es-AR"/>
                 </w:rPr>
-                <m:t>12</m:t>
-              </m:r>
-              <m:r>
-                <w:rPr>
-                  <w:rFonts w:ascii="Cambria Math" w:eastAsia="Times New Roman" w:hAnsi="Cambria Math" w:cs="Calibri"/>
-                  <w:color w:val="000000"/>
-                  <w:lang w:eastAsia="es-AR"/>
-                </w:rPr>
-                <m:t>2</m:t>
+                <m:t>122</m:t>
               </m:r>
             </m:e>
           </m:func>
@@ -326,15 +358,7 @@
             <w:color w:val="000000"/>
             <w:lang w:eastAsia="es-AR"/>
           </w:rPr>
-          <m:t>A=7401,987</m:t>
-        </m:r>
-        <m:r>
-          <w:rPr>
-            <w:rFonts w:ascii="Cambria Math" w:eastAsia="Times New Roman" w:hAnsi="Cambria Math" w:cs="Calibri"/>
-            <w:color w:val="000000"/>
-            <w:lang w:eastAsia="es-AR"/>
-          </w:rPr>
-          <m:t>5</m:t>
+          <m:t>A=7401,9875</m:t>
         </m:r>
       </m:oMath>
       <w:r>
@@ -359,7 +383,23 @@
           <w:color w:val="000000"/>
           <w:lang w:eastAsia="es-AR"/>
         </w:rPr>
-        <w:t xml:space="preserve"> Sacado con infostat</w:t>
+        <w:t xml:space="preserve"> </w:t>
+      </w:r>
+      <w:r>
+        <w:rPr>
+          <w:rFonts w:ascii="Calibri" w:eastAsia="Times New Roman" w:hAnsi="Calibri" w:cs="Calibri"/>
+          <w:color w:val="000000"/>
+          <w:lang w:eastAsia="es-AR"/>
+        </w:rPr>
+        <w:t xml:space="preserve">Calculado </w:t>
+      </w:r>
+      <w:r>
+        <w:rPr>
+          <w:rFonts w:ascii="Calibri" w:eastAsia="Times New Roman" w:hAnsi="Calibri" w:cs="Calibri"/>
+          <w:color w:val="000000"/>
+          <w:lang w:eastAsia="es-AR"/>
+        </w:rPr>
+        <w:t>con infostat</w:t>
       </w:r>
     </w:p>
     <w:p>
@@ -367,32 +407,83 @@
         <w:rPr>
           <w:rFonts w:ascii="Calibri" w:eastAsia="Times New Roman" w:hAnsi="Calibri" w:cs="Calibri"/>
           <w:color w:val="000000"/>
+          <w:u w:val="single"/>
           <w:lang w:eastAsia="es-AR"/>
         </w:rPr>
       </w:pPr>
-    </w:p>
-    <w:p>
-      <w:pPr>
-        <w:jc w:val="center"/>
-        <w:rPr>
-          <w:rFonts w:ascii="Calibri" w:eastAsia="Times New Roman" w:hAnsi="Calibri" w:cs="Calibri"/>
-          <w:b/>
-          <w:bCs/>
-          <w:color w:val="000000"/>
-          <w:u w:val="single"/>
-          <w:lang w:eastAsia="es-AR"/>
-        </w:rPr>
-      </w:pPr>
-      <w:r>
-        <w:rPr>
-          <w:rFonts w:ascii="Calibri" w:eastAsia="Times New Roman" w:hAnsi="Calibri" w:cs="Calibri"/>
-          <w:b/>
-          <w:bCs/>
-          <w:color w:val="000000"/>
-          <w:u w:val="single"/>
+      <w:r>
+        <w:rPr>
+          <w:rFonts w:ascii="Calibri" w:eastAsia="Times New Roman" w:hAnsi="Calibri" w:cs="Calibri"/>
+          <w:b/>
+          <w:bCs/>
+          <w:color w:val="000000"/>
+          <w:sz w:val="24"/>
+          <w:szCs w:val="24"/>
           <w:lang w:eastAsia="es-AR"/>
         </w:rPr>
         <w:t>TABLA DE FRECUENCIAS</w:t>
+      </w:r>
+      <w:r>
+        <w:rPr>
+          <w:rFonts w:ascii="Calibri" w:eastAsia="Times New Roman" w:hAnsi="Calibri" w:cs="Calibri"/>
+          <w:b/>
+          <w:bCs/>
+          <w:color w:val="000000"/>
+          <w:sz w:val="24"/>
+          <w:szCs w:val="24"/>
+          <w:lang w:eastAsia="es-AR"/>
+        </w:rPr>
+        <w:br/>
+      </w:r>
+      <w:r>
+        <w:rPr>
+          <w:rFonts w:ascii="Calibri" w:eastAsia="Times New Roman" w:hAnsi="Calibri" w:cs="Calibri"/>
+          <w:color w:val="000000"/>
+          <w:lang w:eastAsia="es-AR"/>
+        </w:rPr>
+        <w:t xml:space="preserve">La siguiente tabla muestra la distribución de </w:t>
+      </w:r>
+      <w:r>
+        <w:rPr>
+          <w:rFonts w:ascii="Calibri" w:eastAsia="Times New Roman" w:hAnsi="Calibri" w:cs="Calibri"/>
+          <w:color w:val="000000"/>
+          <w:lang w:eastAsia="es-AR"/>
+        </w:rPr>
+        <w:t xml:space="preserve">frecuencias </w:t>
+      </w:r>
+      <w:r>
+        <w:rPr>
+          <w:rFonts w:ascii="Calibri" w:eastAsia="Times New Roman" w:hAnsi="Calibri" w:cs="Calibri"/>
+          <w:color w:val="000000"/>
+          <w:lang w:eastAsia="es-AR"/>
+        </w:rPr>
+        <w:t>de los cierres semanales del valor del bitcoin</w:t>
+      </w:r>
+      <w:r>
+        <w:rPr>
+          <w:rFonts w:ascii="Calibri" w:eastAsia="Times New Roman" w:hAnsi="Calibri" w:cs="Calibri"/>
+          <w:color w:val="000000"/>
+          <w:lang w:eastAsia="es-AR"/>
+        </w:rPr>
+        <w:t xml:space="preserve"> (en </w:t>
+      </w:r>
+      <w:proofErr w:type="spellStart"/>
+      <w:r>
+        <w:rPr>
+          <w:rFonts w:ascii="Calibri" w:eastAsia="Times New Roman" w:hAnsi="Calibri" w:cs="Calibri"/>
+          <w:color w:val="000000"/>
+          <w:lang w:eastAsia="es-AR"/>
+        </w:rPr>
+        <w:t>dolares</w:t>
+      </w:r>
+      <w:proofErr w:type="spellEnd"/>
+      <w:r>
+        <w:rPr>
+          <w:rFonts w:ascii="Calibri" w:eastAsia="Times New Roman" w:hAnsi="Calibri" w:cs="Calibri"/>
+          <w:color w:val="000000"/>
+          <w:lang w:eastAsia="es-AR"/>
+        </w:rPr>
+        <w:t>)</w:t>
       </w:r>
     </w:p>
     <w:tbl>
@@ -773,6 +864,7 @@
                 <w:bCs/>
                 <w:sz w:val="20"/>
                 <w:szCs w:val="20"/>
+                <w:u w:val="single"/>
                 <w:lang w:eastAsia="es-AR"/>
               </w:rPr>
               <w:t>DESVIOS</w:t>
@@ -3433,23 +3525,25 @@
           <w:b/>
           <w:bCs/>
           <w:color w:val="000000"/>
+          <w:sz w:val="28"/>
+          <w:szCs w:val="28"/>
           <w:u w:val="single"/>
           <w:lang w:eastAsia="es-AR"/>
         </w:rPr>
       </w:pPr>
-      <w:proofErr w:type="spellStart"/>
-      <w:r>
-        <w:rPr>
-          <w:rFonts w:ascii="Calibri" w:eastAsia="Times New Roman" w:hAnsi="Calibri" w:cs="Calibri"/>
-          <w:b/>
-          <w:bCs/>
-          <w:color w:val="000000"/>
+      <w:r>
+        <w:rPr>
+          <w:rFonts w:ascii="Calibri" w:eastAsia="Times New Roman" w:hAnsi="Calibri" w:cs="Calibri"/>
+          <w:b/>
+          <w:bCs/>
+          <w:color w:val="000000"/>
+          <w:sz w:val="28"/>
+          <w:szCs w:val="28"/>
           <w:u w:val="single"/>
           <w:lang w:eastAsia="es-AR"/>
         </w:rPr>
-        <w:t>Graficos</w:t>
-      </w:r>
-      <w:proofErr w:type="spellEnd"/>
+        <w:t>Gráficos</w:t>
+      </w:r>
     </w:p>
     <w:p>
       <w:pPr>
@@ -3458,6 +3552,8 @@
           <w:b/>
           <w:bCs/>
           <w:color w:val="000000"/>
+          <w:sz w:val="24"/>
+          <w:szCs w:val="24"/>
           <w:lang w:eastAsia="es-AR"/>
         </w:rPr>
       </w:pPr>
@@ -3467,6 +3563,8 @@
           <w:b/>
           <w:bCs/>
           <w:color w:val="000000"/>
+          <w:sz w:val="24"/>
+          <w:szCs w:val="24"/>
           <w:lang w:eastAsia="es-AR"/>
         </w:rPr>
         <w:t>Histograma</w:t>
@@ -3489,103 +3587,17 @@
           <w:rFonts w:ascii="Calibri" w:eastAsia="Times New Roman" w:hAnsi="Calibri" w:cs="Calibri"/>
           <w:b/>
           <w:bCs/>
+          <w:noProof/>
           <w:color w:val="000000"/>
           <w:u w:val="single"/>
           <w:lang w:eastAsia="es-AR"/>
         </w:rPr>
         <w:lastRenderedPageBreak/>
         <w:drawing>
-          <wp:inline distT="0" distB="0" distL="0" distR="0" wp14:anchorId="0D5D55C5" wp14:editId="339988E5">
-            <wp:extent cx="5400040" cy="2287905"/>
+          <wp:inline distT="0" distB="0" distL="0" distR="0" wp14:anchorId="0B6F57CA" wp14:editId="5F0AC723">
+            <wp:extent cx="5400040" cy="2485390"/>
             <wp:effectExtent l="0" t="0" r="0" b="0"/>
             <wp:docPr id="1" name="Imagen 1"/>
-            <wp:cNvGraphicFramePr>
-              <a:graphicFrameLocks xmlns:a="http://schemas.openxmlformats.org/drawingml/2006/main" noChangeAspect="1"/>
-            </wp:cNvGraphicFramePr>
-            <a:graphic xmlns:a="http://schemas.openxmlformats.org/drawingml/2006/main">
-              <a:graphicData uri="http://schemas.openxmlformats.org/drawingml/2006/picture">
-                <pic:pic xmlns:pic="http://schemas.openxmlformats.org/drawingml/2006/picture">
-                  <pic:nvPicPr>
-                    <pic:cNvPr id="1" name=""/>
-                    <pic:cNvPicPr/>
-                  </pic:nvPicPr>
-                  <pic:blipFill>
-                    <a:blip r:embed="rId4"/>
-                    <a:stretch>
-                      <a:fillRect/>
-                    </a:stretch>
-                  </pic:blipFill>
-                  <pic:spPr>
-                    <a:xfrm>
-                      <a:off x="0" y="0"/>
-                      <a:ext cx="5400040" cy="2287905"/>
-                    </a:xfrm>
-                    <a:prstGeom prst="rect">
-                      <a:avLst/>
-                    </a:prstGeom>
-                  </pic:spPr>
-                </pic:pic>
-              </a:graphicData>
-            </a:graphic>
-          </wp:inline>
-        </w:drawing>
-      </w:r>
-    </w:p>
-    <w:p>
-      <w:pPr>
-        <w:rPr>
-          <w:rFonts w:ascii="Calibri" w:eastAsia="Times New Roman" w:hAnsi="Calibri" w:cs="Calibri"/>
-          <w:b/>
-          <w:bCs/>
-          <w:color w:val="000000"/>
-          <w:lang w:eastAsia="es-AR"/>
-        </w:rPr>
-      </w:pPr>
-      <w:proofErr w:type="spellStart"/>
-      <w:r>
-        <w:rPr>
-          <w:rFonts w:ascii="Calibri" w:eastAsia="Times New Roman" w:hAnsi="Calibri" w:cs="Calibri"/>
-          <w:b/>
-          <w:bCs/>
-          <w:color w:val="000000"/>
-          <w:lang w:eastAsia="es-AR"/>
-        </w:rPr>
-        <w:t>Poligonos</w:t>
-      </w:r>
-      <w:proofErr w:type="spellEnd"/>
-      <w:r>
-        <w:rPr>
-          <w:rFonts w:ascii="Calibri" w:eastAsia="Times New Roman" w:hAnsi="Calibri" w:cs="Calibri"/>
-          <w:b/>
-          <w:bCs/>
-          <w:color w:val="000000"/>
-          <w:lang w:eastAsia="es-AR"/>
-        </w:rPr>
-        <w:t xml:space="preserve"> de frecuencia</w:t>
-      </w:r>
-      <w:r>
-        <w:rPr>
-          <w:rFonts w:ascii="Calibri" w:eastAsia="Times New Roman" w:hAnsi="Calibri" w:cs="Calibri"/>
-          <w:b/>
-          <w:bCs/>
-          <w:color w:val="000000"/>
-          <w:lang w:eastAsia="es-AR"/>
-        </w:rPr>
-        <w:br/>
-      </w:r>
-      <w:r>
-        <w:rPr>
-          <w:rFonts w:ascii="Calibri" w:eastAsia="Times New Roman" w:hAnsi="Calibri" w:cs="Calibri"/>
-          <w:b/>
-          <w:bCs/>
-          <w:color w:val="000000"/>
-          <w:lang w:eastAsia="es-AR"/>
-        </w:rPr>
-        <w:drawing>
-          <wp:inline distT="0" distB="0" distL="0" distR="0" wp14:anchorId="766F1858" wp14:editId="37457158">
-            <wp:extent cx="5400040" cy="2299970"/>
-            <wp:effectExtent l="0" t="0" r="0" b="5080"/>
-            <wp:docPr id="2" name="Imagen 2"/>
             <wp:cNvGraphicFramePr>
               <a:graphicFrameLocks xmlns:a="http://schemas.openxmlformats.org/drawingml/2006/main" noChangeAspect="1"/>
             </wp:cNvGraphicFramePr>
@@ -3605,7 +3617,7 @@
                   <pic:spPr>
                     <a:xfrm>
                       <a:off x="0" y="0"/>
-                      <a:ext cx="5400040" cy="2299970"/>
+                      <a:ext cx="5400040" cy="2485390"/>
                     </a:xfrm>
                     <a:prstGeom prst="rect">
                       <a:avLst/>
@@ -3620,36 +3632,51 @@
     </w:p>
     <w:p>
       <w:pPr>
-        <w:rPr>
-          <w:rFonts w:ascii="Calibri" w:eastAsia="Times New Roman" w:hAnsi="Calibri" w:cs="Calibri"/>
-          <w:b/>
-          <w:bCs/>
-          <w:color w:val="000000"/>
+        <w:jc w:val="center"/>
+        <w:rPr>
+          <w:rFonts w:ascii="Calibri" w:eastAsia="Times New Roman" w:hAnsi="Calibri" w:cs="Calibri"/>
+          <w:b/>
+          <w:bCs/>
+          <w:color w:val="000000"/>
+          <w:u w:val="single"/>
           <w:lang w:eastAsia="es-AR"/>
         </w:rPr>
       </w:pPr>
-      <w:proofErr w:type="spellStart"/>
-      <w:r>
-        <w:rPr>
-          <w:rFonts w:ascii="Calibri" w:eastAsia="Times New Roman" w:hAnsi="Calibri" w:cs="Calibri"/>
-          <w:b/>
-          <w:bCs/>
-          <w:color w:val="000000"/>
-          <w:lang w:eastAsia="es-AR"/>
-        </w:rPr>
-        <w:lastRenderedPageBreak/>
-        <w:t>Grafico</w:t>
-      </w:r>
-      <w:proofErr w:type="spellEnd"/>
-      <w:r>
-        <w:rPr>
-          <w:rFonts w:ascii="Calibri" w:eastAsia="Times New Roman" w:hAnsi="Calibri" w:cs="Calibri"/>
-          <w:b/>
-          <w:bCs/>
-          <w:color w:val="000000"/>
-          <w:lang w:eastAsia="es-AR"/>
-        </w:rPr>
-        <w:t xml:space="preserve"> de sectores</w:t>
+    </w:p>
+    <w:p>
+      <w:pPr>
+        <w:rPr>
+          <w:rFonts w:ascii="Calibri" w:eastAsia="Times New Roman" w:hAnsi="Calibri" w:cs="Calibri"/>
+          <w:b/>
+          <w:bCs/>
+          <w:color w:val="000000"/>
+          <w:u w:val="single"/>
+          <w:lang w:val="es-MX" w:eastAsia="es-AR"/>
+        </w:rPr>
+      </w:pPr>
+      <w:r>
+        <w:rPr>
+          <w:rFonts w:ascii="Calibri" w:eastAsia="Times New Roman" w:hAnsi="Calibri" w:cs="Calibri"/>
+          <w:b/>
+          <w:bCs/>
+          <w:color w:val="000000"/>
+          <w:sz w:val="24"/>
+          <w:szCs w:val="24"/>
+          <w:lang w:eastAsia="es-AR"/>
+        </w:rPr>
+        <w:t>Polígonos</w:t>
+      </w:r>
+      <w:r>
+        <w:rPr>
+          <w:rFonts w:ascii="Calibri" w:eastAsia="Times New Roman" w:hAnsi="Calibri" w:cs="Calibri"/>
+          <w:b/>
+          <w:bCs/>
+          <w:color w:val="000000"/>
+          <w:sz w:val="24"/>
+          <w:szCs w:val="24"/>
+          <w:lang w:eastAsia="es-AR"/>
+        </w:rPr>
+        <w:t xml:space="preserve"> de frecuencia</w:t>
       </w:r>
       <w:r>
         <w:rPr>
@@ -3666,14 +3693,16 @@
           <w:rFonts w:ascii="Calibri" w:eastAsia="Times New Roman" w:hAnsi="Calibri" w:cs="Calibri"/>
           <w:b/>
           <w:bCs/>
-          <w:color w:val="000000"/>
-          <w:lang w:eastAsia="es-AR"/>
+          <w:noProof/>
+          <w:color w:val="000000"/>
+          <w:u w:val="single"/>
+          <w:lang w:val="es-MX" w:eastAsia="es-AR"/>
         </w:rPr>
         <w:drawing>
-          <wp:inline distT="0" distB="0" distL="0" distR="0" wp14:anchorId="1530D8A4" wp14:editId="59C9F16F">
-            <wp:extent cx="5400040" cy="4422775"/>
+          <wp:inline distT="0" distB="0" distL="0" distR="0" wp14:anchorId="31608C6B" wp14:editId="28E6C16A">
+            <wp:extent cx="5400040" cy="2514600"/>
             <wp:effectExtent l="0" t="0" r="0" b="0"/>
-            <wp:docPr id="3" name="Imagen 3"/>
+            <wp:docPr id="5" name="Imagen 5"/>
             <wp:cNvGraphicFramePr>
               <a:graphicFrameLocks xmlns:a="http://schemas.openxmlformats.org/drawingml/2006/main" noChangeAspect="1"/>
             </wp:cNvGraphicFramePr>
@@ -3693,6 +3722,97 @@
                   <pic:spPr>
                     <a:xfrm>
                       <a:off x="0" y="0"/>
+                      <a:ext cx="5400040" cy="2514600"/>
+                    </a:xfrm>
+                    <a:prstGeom prst="rect">
+                      <a:avLst/>
+                    </a:prstGeom>
+                  </pic:spPr>
+                </pic:pic>
+              </a:graphicData>
+            </a:graphic>
+          </wp:inline>
+        </w:drawing>
+      </w:r>
+    </w:p>
+    <w:p>
+      <w:pPr>
+        <w:rPr>
+          <w:rFonts w:ascii="Calibri" w:eastAsia="Times New Roman" w:hAnsi="Calibri" w:cs="Calibri"/>
+          <w:b/>
+          <w:bCs/>
+          <w:color w:val="000000"/>
+          <w:lang w:eastAsia="es-AR"/>
+        </w:rPr>
+      </w:pPr>
+      <w:r>
+        <w:rPr>
+          <w:rFonts w:ascii="Calibri" w:eastAsia="Times New Roman" w:hAnsi="Calibri" w:cs="Calibri"/>
+          <w:b/>
+          <w:bCs/>
+          <w:color w:val="000000"/>
+          <w:sz w:val="24"/>
+          <w:szCs w:val="24"/>
+          <w:lang w:eastAsia="es-AR"/>
+        </w:rPr>
+        <w:lastRenderedPageBreak/>
+        <w:t>Gráfico</w:t>
+      </w:r>
+      <w:r>
+        <w:rPr>
+          <w:rFonts w:ascii="Calibri" w:eastAsia="Times New Roman" w:hAnsi="Calibri" w:cs="Calibri"/>
+          <w:b/>
+          <w:bCs/>
+          <w:color w:val="000000"/>
+          <w:sz w:val="24"/>
+          <w:szCs w:val="24"/>
+          <w:lang w:eastAsia="es-AR"/>
+        </w:rPr>
+        <w:t xml:space="preserve"> de sectores</w:t>
+      </w:r>
+      <w:r>
+        <w:rPr>
+          <w:rFonts w:ascii="Calibri" w:eastAsia="Times New Roman" w:hAnsi="Calibri" w:cs="Calibri"/>
+          <w:b/>
+          <w:bCs/>
+          <w:color w:val="000000"/>
+          <w:lang w:eastAsia="es-AR"/>
+        </w:rPr>
+        <w:br/>
+      </w:r>
+      <w:r>
+        <w:rPr>
+          <w:rFonts w:ascii="Calibri" w:eastAsia="Times New Roman" w:hAnsi="Calibri" w:cs="Calibri"/>
+          <w:b/>
+          <w:bCs/>
+          <w:noProof/>
+          <w:color w:val="000000"/>
+          <w:lang w:eastAsia="es-AR"/>
+        </w:rPr>
+        <w:drawing>
+          <wp:inline distT="0" distB="0" distL="0" distR="0" wp14:anchorId="1530D8A4" wp14:editId="59C9F16F">
+            <wp:extent cx="5400040" cy="4422775"/>
+            <wp:effectExtent l="0" t="0" r="0" b="0"/>
+            <wp:docPr id="3" name="Imagen 3"/>
+            <wp:cNvGraphicFramePr>
+              <a:graphicFrameLocks xmlns:a="http://schemas.openxmlformats.org/drawingml/2006/main" noChangeAspect="1"/>
+            </wp:cNvGraphicFramePr>
+            <a:graphic xmlns:a="http://schemas.openxmlformats.org/drawingml/2006/main">
+              <a:graphicData uri="http://schemas.openxmlformats.org/drawingml/2006/picture">
+                <pic:pic xmlns:pic="http://schemas.openxmlformats.org/drawingml/2006/picture">
+                  <pic:nvPicPr>
+                    <pic:cNvPr id="1" name=""/>
+                    <pic:cNvPicPr/>
+                  </pic:nvPicPr>
+                  <pic:blipFill>
+                    <a:blip r:embed="rId7"/>
+                    <a:stretch>
+                      <a:fillRect/>
+                    </a:stretch>
+                  </pic:blipFill>
+                  <pic:spPr>
+                    <a:xfrm>
+                      <a:off x="0" y="0"/>
                       <a:ext cx="5400040" cy="4422775"/>
                     </a:xfrm>
                     <a:prstGeom prst="rect">
@@ -3725,6 +3845,8 @@
           <w:b/>
           <w:bCs/>
           <w:color w:val="000000"/>
+          <w:sz w:val="28"/>
+          <w:szCs w:val="28"/>
           <w:u w:val="single"/>
           <w:lang w:eastAsia="es-AR"/>
         </w:rPr>
@@ -3735,6 +3857,8 @@
           <w:b/>
           <w:bCs/>
           <w:color w:val="000000"/>
+          <w:sz w:val="28"/>
+          <w:szCs w:val="28"/>
           <w:u w:val="single"/>
           <w:lang w:eastAsia="es-AR"/>
         </w:rPr>
@@ -3755,6 +3879,8 @@
           <w:b/>
           <w:bCs/>
           <w:color w:val="000000"/>
+          <w:sz w:val="24"/>
+          <w:szCs w:val="24"/>
           <w:lang w:eastAsia="es-AR"/>
         </w:rPr>
         <w:t xml:space="preserve">Medidas de </w:t>
@@ -3765,6 +3891,8 @@
           <w:b/>
           <w:bCs/>
           <w:color w:val="000000"/>
+          <w:sz w:val="24"/>
+          <w:szCs w:val="24"/>
           <w:lang w:eastAsia="es-AR"/>
         </w:rPr>
         <w:t>centralización</w:t>
@@ -3775,6 +3903,8 @@
           <w:b/>
           <w:bCs/>
           <w:color w:val="000000"/>
+          <w:sz w:val="24"/>
+          <w:szCs w:val="24"/>
           <w:lang w:eastAsia="es-AR"/>
         </w:rPr>
         <w:t>:</w:t>
@@ -3804,24 +3934,64 @@
           <w:color w:val="000000"/>
           <w:lang w:eastAsia="es-AR"/>
         </w:rPr>
+        <w:t xml:space="preserve"> U$D</w:t>
+      </w:r>
+      <w:r>
+        <w:rPr>
+          <w:rFonts w:ascii="Calibri" w:eastAsia="Times New Roman" w:hAnsi="Calibri" w:cs="Calibri"/>
+          <w:color w:val="000000"/>
+          <w:lang w:eastAsia="es-AR"/>
+        </w:rPr>
+        <w:t xml:space="preserve"> </w:t>
+      </w:r>
+      <w:r>
+        <w:rPr>
+          <w:rFonts w:ascii="Calibri" w:eastAsia="Times New Roman" w:hAnsi="Calibri" w:cs="Calibri"/>
+          <w:color w:val="000000"/>
+          <w:lang w:eastAsia="es-AR"/>
+        </w:rPr>
+        <w:t xml:space="preserve"> </w:t>
+      </w:r>
+      <w:r>
+        <w:rPr>
+          <w:rFonts w:ascii="Calibri" w:eastAsia="Times New Roman" w:hAnsi="Calibri" w:cs="Calibri"/>
+          <w:color w:val="000000"/>
+          <w:lang w:eastAsia="es-AR"/>
+        </w:rPr>
+        <w:sym w:font="Wingdings" w:char="F0DF"/>
+      </w:r>
+      <w:r>
+        <w:rPr>
+          <w:rFonts w:ascii="Calibri" w:eastAsia="Times New Roman" w:hAnsi="Calibri" w:cs="Calibri"/>
+          <w:color w:val="000000"/>
+          <w:lang w:eastAsia="es-AR"/>
+        </w:rPr>
+        <w:t xml:space="preserve"> Calculado con infostat</w:t>
+      </w:r>
+      <w:r>
+        <w:rPr>
+          <w:rFonts w:ascii="Calibri" w:eastAsia="Times New Roman" w:hAnsi="Calibri" w:cs="Calibri"/>
+          <w:color w:val="000000"/>
+          <w:lang w:eastAsia="es-AR"/>
+        </w:rPr>
         <w:br/>
-        <w:t xml:space="preserve">              En promedio semanal el precio del bitcoin cerro con </w:t>
-      </w:r>
-      <w:r>
-        <w:rPr>
-          <w:rFonts w:ascii="Calibri" w:eastAsia="Times New Roman" w:hAnsi="Calibri" w:cs="Calibri"/>
-          <w:color w:val="000000"/>
-          <w:lang w:eastAsia="es-AR"/>
-        </w:rPr>
-        <w:t>31.168,8</w:t>
-      </w:r>
-      <w:r>
-        <w:rPr>
-          <w:rFonts w:ascii="Calibri" w:eastAsia="Times New Roman" w:hAnsi="Calibri" w:cs="Calibri"/>
-          <w:color w:val="000000"/>
-          <w:lang w:eastAsia="es-AR"/>
-        </w:rPr>
-        <w:t xml:space="preserve"> USD</w:t>
+        <w:t xml:space="preserve">              En promedio semanal el precio del bitcoin cerro con 31.168,8 U</w:t>
+      </w:r>
+      <w:r>
+        <w:rPr>
+          <w:rFonts w:ascii="Calibri" w:eastAsia="Times New Roman" w:hAnsi="Calibri" w:cs="Calibri"/>
+          <w:color w:val="000000"/>
+          <w:lang w:eastAsia="es-AR"/>
+        </w:rPr>
+        <w:t>$</w:t>
+      </w:r>
+      <w:r>
+        <w:rPr>
+          <w:rFonts w:ascii="Calibri" w:eastAsia="Times New Roman" w:hAnsi="Calibri" w:cs="Calibri"/>
+          <w:color w:val="000000"/>
+          <w:lang w:eastAsia="es-AR"/>
+        </w:rPr>
+        <w:t>D</w:t>
       </w:r>
       <w:r>
         <w:rPr>
@@ -3846,16 +4016,48 @@
           <w:color w:val="000000"/>
           <w:lang w:eastAsia="es-AR"/>
         </w:rPr>
+        <w:t xml:space="preserve"> U$D</w:t>
+      </w:r>
+      <w:r>
+        <w:rPr>
+          <w:rFonts w:ascii="Calibri" w:eastAsia="Times New Roman" w:hAnsi="Calibri" w:cs="Calibri"/>
+          <w:color w:val="000000"/>
+          <w:lang w:eastAsia="es-AR"/>
+        </w:rPr>
+        <w:t xml:space="preserve"> </w:t>
+      </w:r>
+      <w:r>
+        <w:rPr>
+          <w:rFonts w:ascii="Calibri" w:eastAsia="Times New Roman" w:hAnsi="Calibri" w:cs="Calibri"/>
+          <w:color w:val="000000"/>
+          <w:lang w:eastAsia="es-AR"/>
+        </w:rPr>
+        <w:sym w:font="Wingdings" w:char="F0DF"/>
+      </w:r>
+      <w:r>
+        <w:rPr>
+          <w:rFonts w:ascii="Calibri" w:eastAsia="Times New Roman" w:hAnsi="Calibri" w:cs="Calibri"/>
+          <w:color w:val="000000"/>
+          <w:lang w:eastAsia="es-AR"/>
+        </w:rPr>
+        <w:t xml:space="preserve"> Calculado con infostat</w:t>
+      </w:r>
+      <w:r>
+        <w:rPr>
+          <w:rFonts w:ascii="Calibri" w:eastAsia="Times New Roman" w:hAnsi="Calibri" w:cs="Calibri"/>
+          <w:color w:val="000000"/>
+          <w:lang w:eastAsia="es-AR"/>
+        </w:rPr>
         <w:br/>
-        <w:t xml:space="preserve">              El 50% de las semanas el bitcoin cerro con un precio mayor o igual a </w:t>
-      </w:r>
-      <w:r>
-        <w:rPr>
-          <w:rFonts w:ascii="Calibri" w:eastAsia="Times New Roman" w:hAnsi="Calibri" w:cs="Calibri"/>
-          <w:color w:val="000000"/>
-          <w:lang w:eastAsia="es-AR"/>
-        </w:rPr>
-        <w:t>35271,35</w:t>
+        <w:t xml:space="preserve">              El 50% de las semanas el bitcoin cerro con un precio mayor o igual a 35271,35</w:t>
+      </w:r>
+      <w:r>
+        <w:rPr>
+          <w:rFonts w:ascii="Calibri" w:eastAsia="Times New Roman" w:hAnsi="Calibri" w:cs="Calibri"/>
+          <w:color w:val="000000"/>
+          <w:lang w:eastAsia="es-AR"/>
+        </w:rPr>
+        <w:t xml:space="preserve"> U$D</w:t>
       </w:r>
       <w:r>
         <w:rPr>
@@ -3880,55 +4082,7 @@
             <w:color w:val="000000"/>
             <w:lang w:eastAsia="es-AR"/>
           </w:rPr>
-          <m:t>Moda =</m:t>
-        </m:r>
-        <m:r>
-          <w:rPr>
-            <w:rFonts w:ascii="Cambria Math" w:eastAsia="Times New Roman" w:hAnsi="Cambria Math" w:cs="Calibri"/>
-            <w:color w:val="000000"/>
-            <w:lang w:eastAsia="es-AR"/>
-          </w:rPr>
-          <m:t>5182,7</m:t>
-        </m:r>
-        <m:r>
-          <w:rPr>
-            <w:rFonts w:ascii="Cambria Math" w:eastAsia="Times New Roman" w:hAnsi="Cambria Math" w:cs="Calibri"/>
-            <w:color w:val="000000"/>
-            <w:lang w:eastAsia="es-AR"/>
-          </w:rPr>
-          <m:t xml:space="preserve">+ </m:t>
-        </m:r>
-        <m:r>
-          <w:rPr>
-            <w:rFonts w:ascii="Cambria Math" w:eastAsia="Times New Roman" w:hAnsi="Cambria Math" w:cs="Calibri"/>
-            <w:color w:val="000000"/>
-            <w:lang w:eastAsia="es-AR"/>
-          </w:rPr>
-          <m:t>7401,987</m:t>
-        </m:r>
-        <m:r>
-          <w:rPr>
-            <w:rFonts w:ascii="Cambria Math" w:eastAsia="Times New Roman" w:hAnsi="Cambria Math" w:cs="Calibri"/>
-            <w:color w:val="000000"/>
-            <w:lang w:eastAsia="es-AR"/>
-          </w:rPr>
-          <m:t>5</m:t>
-        </m:r>
-        <m:r>
-          <w:rPr>
-            <w:rFonts w:ascii="Cambria Math" w:eastAsia="Times New Roman" w:hAnsi="Cambria Math" w:cs="Calibri"/>
-            <w:color w:val="000000"/>
-            <w:lang w:eastAsia="es-AR"/>
-          </w:rPr>
-          <m:t xml:space="preserve"> </m:t>
-        </m:r>
-        <m:r>
-          <w:rPr>
-            <w:rFonts w:ascii="Cambria Math" w:eastAsia="Times New Roman" w:hAnsi="Cambria Math" w:cs="Calibri"/>
-            <w:color w:val="000000"/>
-            <w:lang w:eastAsia="es-AR"/>
-          </w:rPr>
-          <m:t>∙</m:t>
+          <m:t>Moda =5182,7+ 7401,9875 ∙</m:t>
         </m:r>
         <m:f>
           <m:fPr>
@@ -4037,26 +4191,48 @@
           <w:color w:val="000000"/>
           <w:lang w:eastAsia="es-AR"/>
         </w:rPr>
+        <w:t>U$D</w:t>
+      </w:r>
+      <w:r>
+        <w:rPr>
+          <w:rFonts w:ascii="Calibri" w:eastAsia="Times New Roman" w:hAnsi="Calibri" w:cs="Calibri"/>
+          <w:color w:val="000000"/>
+          <w:lang w:eastAsia="es-AR"/>
+        </w:rPr>
         <w:br/>
-        <w:t xml:space="preserve">               El precio, con más frecuencia, fue de </w:t>
-      </w:r>
-      <m:oMath>
-        <m:r>
-          <w:rPr>
-            <w:rFonts w:ascii="Cambria Math" w:eastAsia="Times New Roman" w:hAnsi="Cambria Math" w:cs="Calibri"/>
-            <w:color w:val="000000"/>
-            <w:lang w:eastAsia="es-AR"/>
-          </w:rPr>
-          <m:t>14379,1087</m:t>
-        </m:r>
-      </m:oMath>
-      <w:r>
-        <w:rPr>
-          <w:rFonts w:ascii="Calibri" w:eastAsia="Times New Roman" w:hAnsi="Calibri" w:cs="Calibri"/>
-          <w:color w:val="000000"/>
-          <w:lang w:eastAsia="es-AR"/>
-        </w:rPr>
-        <w:t xml:space="preserve"> USD</w:t>
+        <w:t xml:space="preserve">              </w:t>
+      </w:r>
+      <w:r>
+        <w:rPr>
+          <w:rFonts w:ascii="Calibri" w:eastAsia="Times New Roman" w:hAnsi="Calibri" w:cs="Calibri"/>
+          <w:color w:val="000000"/>
+          <w:lang w:eastAsia="es-AR"/>
+        </w:rPr>
+        <w:t xml:space="preserve">El </w:t>
+      </w:r>
+      <w:r>
+        <w:rPr>
+          <w:rFonts w:ascii="Calibri" w:eastAsia="Times New Roman" w:hAnsi="Calibri" w:cs="Calibri"/>
+          <w:color w:val="000000"/>
+          <w:lang w:eastAsia="es-AR"/>
+        </w:rPr>
+        <w:t>valor del cierre semanal del precio de bitcoin</w:t>
+      </w:r>
+      <w:r>
+        <w:rPr>
+          <w:rFonts w:ascii="Calibri" w:eastAsia="Times New Roman" w:hAnsi="Calibri" w:cs="Calibri"/>
+          <w:color w:val="000000"/>
+          <w:lang w:eastAsia="es-AR"/>
+        </w:rPr>
+        <w:t xml:space="preserve">, con más frecuencia, fue </w:t>
+      </w:r>
+      <w:r>
+        <w:rPr>
+          <w:rFonts w:ascii="Calibri" w:eastAsia="Times New Roman" w:hAnsi="Calibri" w:cs="Calibri"/>
+          <w:color w:val="000000"/>
+          <w:lang w:eastAsia="es-AR"/>
+        </w:rPr>
+        <w:t>de 14379,11 U$D</w:t>
       </w:r>
     </w:p>
     <w:p>
@@ -4066,6 +4242,8 @@
           <w:b/>
           <w:bCs/>
           <w:color w:val="000000"/>
+          <w:sz w:val="24"/>
+          <w:szCs w:val="24"/>
           <w:lang w:eastAsia="es-AR"/>
         </w:rPr>
       </w:pPr>
@@ -4075,19 +4253,11 @@
           <w:b/>
           <w:bCs/>
           <w:color w:val="000000"/>
-          <w:lang w:eastAsia="es-AR"/>
-        </w:rPr>
-        <w:t>Medidas de dispersión</w:t>
-      </w:r>
-      <w:r>
-        <w:rPr>
-          <w:rFonts w:ascii="Calibri" w:eastAsia="Times New Roman" w:hAnsi="Calibri" w:cs="Calibri"/>
-          <w:b/>
-          <w:bCs/>
-          <w:color w:val="000000"/>
-          <w:lang w:eastAsia="es-AR"/>
-        </w:rPr>
-        <w:t>:</w:t>
+          <w:sz w:val="24"/>
+          <w:szCs w:val="24"/>
+          <w:lang w:eastAsia="es-AR"/>
+        </w:rPr>
+        <w:t>Medidas de dispersión:</w:t>
       </w:r>
     </w:p>
     <w:p>
@@ -4120,29 +4290,7 @@
             <w:color w:val="000000"/>
             <w:lang w:eastAsia="es-AR"/>
           </w:rPr>
-          <m:t xml:space="preserve">VARIANZA= </m:t>
-        </m:r>
-        <m:r>
-          <m:rPr>
-            <m:sty m:val="bi"/>
-          </m:rPr>
-          <w:rPr>
-            <w:rFonts w:ascii="Cambria Math" w:eastAsia="Times New Roman" w:hAnsi="Cambria Math" w:cs="Calibri"/>
-            <w:color w:val="000000"/>
-            <w:lang w:eastAsia="es-AR"/>
-          </w:rPr>
-          <m:t>345422356,7</m:t>
-        </m:r>
-        <m:r>
-          <m:rPr>
-            <m:sty m:val="bi"/>
-          </m:rPr>
-          <w:rPr>
-            <w:rFonts w:ascii="Cambria Math" w:eastAsia="Times New Roman" w:hAnsi="Cambria Math" w:cs="Calibri"/>
-            <w:color w:val="000000"/>
-            <w:lang w:eastAsia="es-AR"/>
-          </w:rPr>
-          <m:t>2</m:t>
+          <m:t>VARIANZA= 345422356,72</m:t>
         </m:r>
       </m:oMath>
       <w:r>
@@ -4189,7 +4337,7 @@
                 <w:color w:val="000000"/>
                 <w:lang w:eastAsia="es-AR"/>
               </w:rPr>
-              <m:t>USD</m:t>
+              <m:t>U$D</m:t>
             </m:r>
           </m:e>
           <m:sup>
@@ -4207,6 +4355,32 @@
           </m:sup>
         </m:sSup>
       </m:oMath>
+      <w:r>
+        <w:rPr>
+          <w:rFonts w:ascii="Calibri" w:eastAsia="Times New Roman" w:hAnsi="Calibri" w:cs="Calibri"/>
+          <w:b/>
+          <w:bCs/>
+          <w:color w:val="000000"/>
+          <w:lang w:eastAsia="es-AR"/>
+        </w:rPr>
+        <w:t xml:space="preserve"> </w:t>
+      </w:r>
+      <w:r>
+        <w:rPr>
+          <w:rFonts w:ascii="Calibri" w:eastAsia="Times New Roman" w:hAnsi="Calibri" w:cs="Calibri"/>
+          <w:color w:val="000000"/>
+          <w:lang w:eastAsia="es-AR"/>
+        </w:rPr>
+        <w:sym w:font="Wingdings" w:char="F0DF"/>
+      </w:r>
+      <w:r>
+        <w:rPr>
+          <w:rFonts w:ascii="Calibri" w:eastAsia="Times New Roman" w:hAnsi="Calibri" w:cs="Calibri"/>
+          <w:color w:val="000000"/>
+          <w:lang w:eastAsia="es-AR"/>
+        </w:rPr>
+        <w:t xml:space="preserve"> Calculado con infostat</w:t>
+      </w:r>
     </w:p>
     <w:p>
       <w:pPr>
@@ -4236,73 +4410,7 @@
             <w:color w:val="000000"/>
             <w:lang w:eastAsia="es-AR"/>
           </w:rPr>
-          <m:t>DESVIACION</m:t>
-        </m:r>
-        <m:r>
-          <m:rPr>
-            <m:sty m:val="bi"/>
-          </m:rPr>
-          <w:rPr>
-            <w:rFonts w:ascii="Cambria Math" w:eastAsia="Times New Roman" w:hAnsi="Cambria Math" w:cs="Calibri"/>
-            <w:color w:val="000000"/>
-            <w:lang w:eastAsia="es-AR"/>
-          </w:rPr>
-          <m:t xml:space="preserve"> </m:t>
-        </m:r>
-        <m:r>
-          <m:rPr>
-            <m:sty m:val="bi"/>
-          </m:rPr>
-          <w:rPr>
-            <w:rFonts w:ascii="Cambria Math" w:eastAsia="Times New Roman" w:hAnsi="Cambria Math" w:cs="Calibri"/>
-            <w:color w:val="000000"/>
-            <w:lang w:eastAsia="es-AR"/>
-          </w:rPr>
-          <m:t>ESTANDAR</m:t>
-        </m:r>
-        <m:r>
-          <m:rPr>
-            <m:sty m:val="bi"/>
-          </m:rPr>
-          <w:rPr>
-            <w:rFonts w:ascii="Cambria Math" w:eastAsia="Times New Roman" w:hAnsi="Cambria Math" w:cs="Calibri"/>
-            <w:color w:val="000000"/>
-            <w:lang w:eastAsia="es-AR"/>
-          </w:rPr>
-          <m:t xml:space="preserve">= </m:t>
-        </m:r>
-        <m:r>
-          <m:rPr>
-            <m:sty m:val="bi"/>
-          </m:rPr>
-          <w:rPr>
-            <w:rFonts w:ascii="Cambria Math" w:eastAsia="Times New Roman" w:hAnsi="Cambria Math" w:cs="Calibri"/>
-            <w:color w:val="000000"/>
-            <w:lang w:eastAsia="es-AR"/>
-          </w:rPr>
-          <m:t>18662</m:t>
-        </m:r>
-        <m:r>
-          <m:rPr>
-            <m:sty m:val="bi"/>
-          </m:rPr>
-          <w:rPr>
-            <w:rFonts w:ascii="Cambria Math" w:eastAsia="Times New Roman" w:hAnsi="Cambria Math" w:cs="Calibri"/>
-            <w:color w:val="000000"/>
-            <w:lang w:eastAsia="es-AR"/>
-          </w:rPr>
-          <m:t>,</m:t>
-        </m:r>
-        <m:r>
-          <m:rPr>
-            <m:sty m:val="bi"/>
-          </m:rPr>
-          <w:rPr>
-            <w:rFonts w:ascii="Cambria Math" w:eastAsia="Times New Roman" w:hAnsi="Cambria Math" w:cs="Calibri"/>
-            <w:color w:val="000000"/>
-            <w:lang w:eastAsia="es-AR"/>
-          </w:rPr>
-          <m:t>18</m:t>
+          <m:t>DESVIACION ESTANDAR= 18662,18</m:t>
         </m:r>
       </m:oMath>
       <w:r>
@@ -4313,7 +4421,53 @@
           <w:color w:val="000000"/>
           <w:lang w:eastAsia="es-AR"/>
         </w:rPr>
-        <w:t xml:space="preserve"> USD</w:t>
+        <w:t xml:space="preserve"> U</w:t>
+      </w:r>
+      <w:r>
+        <w:rPr>
+          <w:rFonts w:ascii="Calibri" w:eastAsia="Times New Roman" w:hAnsi="Calibri" w:cs="Calibri"/>
+          <w:b/>
+          <w:bCs/>
+          <w:color w:val="000000"/>
+          <w:lang w:eastAsia="es-AR"/>
+        </w:rPr>
+        <w:t>$</w:t>
+      </w:r>
+      <w:r>
+        <w:rPr>
+          <w:rFonts w:ascii="Calibri" w:eastAsia="Times New Roman" w:hAnsi="Calibri" w:cs="Calibri"/>
+          <w:b/>
+          <w:bCs/>
+          <w:color w:val="000000"/>
+          <w:lang w:eastAsia="es-AR"/>
+        </w:rPr>
+        <w:t>D</w:t>
+      </w:r>
+      <w:r>
+        <w:rPr>
+          <w:rFonts w:ascii="Calibri" w:eastAsia="Times New Roman" w:hAnsi="Calibri" w:cs="Calibri"/>
+          <w:b/>
+          <w:bCs/>
+          <w:color w:val="000000"/>
+          <w:lang w:eastAsia="es-AR"/>
+        </w:rPr>
+        <w:t xml:space="preserve"> </w:t>
+      </w:r>
+      <w:r>
+        <w:rPr>
+          <w:rFonts w:ascii="Calibri" w:eastAsia="Times New Roman" w:hAnsi="Calibri" w:cs="Calibri"/>
+          <w:color w:val="000000"/>
+          <w:lang w:eastAsia="es-AR"/>
+        </w:rPr>
+        <w:sym w:font="Wingdings" w:char="F0DF"/>
+      </w:r>
+      <w:r>
+        <w:rPr>
+          <w:rFonts w:ascii="Calibri" w:eastAsia="Times New Roman" w:hAnsi="Calibri" w:cs="Calibri"/>
+          <w:color w:val="000000"/>
+          <w:lang w:eastAsia="es-AR"/>
+        </w:rPr>
+        <w:t xml:space="preserve"> Sacado con infostat</w:t>
       </w:r>
       <w:r>
         <w:rPr>
@@ -4332,23 +4486,39 @@
           <w:color w:val="000000"/>
           <w:lang w:eastAsia="es-AR"/>
         </w:rPr>
-        <w:t xml:space="preserve">En promedio semanal el precio de cada bitcoin fue de </w:t>
-      </w:r>
-      <w:r>
-        <w:rPr>
-          <w:rFonts w:ascii="Calibri" w:eastAsia="Times New Roman" w:hAnsi="Calibri" w:cs="Calibri"/>
-          <w:color w:val="000000"/>
-          <w:lang w:eastAsia="es-AR"/>
-        </w:rPr>
-        <w:t>31.168,8 USD</w:t>
-      </w:r>
-      <w:r>
-        <w:rPr>
-          <w:rFonts w:ascii="Calibri" w:eastAsia="Times New Roman" w:hAnsi="Calibri" w:cs="Calibri"/>
-          <w:color w:val="000000"/>
-          <w:lang w:eastAsia="es-AR"/>
-        </w:rPr>
-        <w:t xml:space="preserve"> con una desviación de </w:t>
+        <w:t xml:space="preserve">En promedio semanal el precio de cada bitcoin </w:t>
+      </w:r>
+      <w:r>
+        <w:rPr>
+          <w:rFonts w:ascii="Calibri" w:eastAsia="Times New Roman" w:hAnsi="Calibri" w:cs="Calibri"/>
+          <w:color w:val="000000"/>
+          <w:lang w:eastAsia="es-AR"/>
+        </w:rPr>
+        <w:t>cerro con un valor</w:t>
+      </w:r>
+      <w:r>
+        <w:rPr>
+          <w:rFonts w:ascii="Calibri" w:eastAsia="Times New Roman" w:hAnsi="Calibri" w:cs="Calibri"/>
+          <w:color w:val="000000"/>
+          <w:lang w:eastAsia="es-AR"/>
+        </w:rPr>
+        <w:t xml:space="preserve"> de 31.168,8 U</w:t>
+      </w:r>
+      <w:r>
+        <w:rPr>
+          <w:rFonts w:ascii="Calibri" w:eastAsia="Times New Roman" w:hAnsi="Calibri" w:cs="Calibri"/>
+          <w:color w:val="000000"/>
+          <w:lang w:eastAsia="es-AR"/>
+        </w:rPr>
+        <w:t>$</w:t>
+      </w:r>
+      <w:r>
+        <w:rPr>
+          <w:rFonts w:ascii="Calibri" w:eastAsia="Times New Roman" w:hAnsi="Calibri" w:cs="Calibri"/>
+          <w:color w:val="000000"/>
+          <w:lang w:eastAsia="es-AR"/>
+        </w:rPr>
+        <w:t xml:space="preserve">D con una desviación de </w:t>
       </w:r>
       <m:oMath>
         <m:r>
@@ -4360,29 +4530,7 @@
             <w:color w:val="000000"/>
             <w:lang w:eastAsia="es-AR"/>
           </w:rPr>
-          <m:t>18662</m:t>
-        </m:r>
-        <m:r>
-          <m:rPr>
-            <m:sty m:val="bi"/>
-          </m:rPr>
-          <w:rPr>
-            <w:rFonts w:ascii="Cambria Math" w:eastAsia="Times New Roman" w:hAnsi="Cambria Math" w:cs="Calibri"/>
-            <w:color w:val="000000"/>
-            <w:lang w:eastAsia="es-AR"/>
-          </w:rPr>
-          <m:t>,</m:t>
-        </m:r>
-        <m:r>
-          <m:rPr>
-            <m:sty m:val="bi"/>
-          </m:rPr>
-          <w:rPr>
-            <w:rFonts w:ascii="Cambria Math" w:eastAsia="Times New Roman" w:hAnsi="Cambria Math" w:cs="Calibri"/>
-            <w:color w:val="000000"/>
-            <w:lang w:eastAsia="es-AR"/>
-          </w:rPr>
-          <m:t>18</m:t>
+          <m:t>18662,18</m:t>
         </m:r>
       </m:oMath>
       <w:r>
@@ -4393,15 +4541,33 @@
           <w:color w:val="000000"/>
           <w:lang w:eastAsia="es-AR"/>
         </w:rPr>
-        <w:t xml:space="preserve"> USD</w:t>
+        <w:t xml:space="preserve"> U</w:t>
+      </w:r>
+      <w:r>
+        <w:rPr>
+          <w:rFonts w:ascii="Calibri" w:eastAsia="Times New Roman" w:hAnsi="Calibri" w:cs="Calibri"/>
+          <w:b/>
+          <w:bCs/>
+          <w:color w:val="000000"/>
+          <w:lang w:eastAsia="es-AR"/>
+        </w:rPr>
+        <w:t>$</w:t>
+      </w:r>
+      <w:r>
+        <w:rPr>
+          <w:rFonts w:ascii="Calibri" w:eastAsia="Times New Roman" w:hAnsi="Calibri" w:cs="Calibri"/>
+          <w:b/>
+          <w:bCs/>
+          <w:color w:val="000000"/>
+          <w:lang w:eastAsia="es-AR"/>
+        </w:rPr>
+        <w:t>D</w:t>
       </w:r>
     </w:p>
     <w:p>
       <w:pPr>
         <w:rPr>
           <w:rFonts w:ascii="Calibri" w:eastAsia="Times New Roman" w:hAnsi="Calibri" w:cs="Calibri"/>
-          <w:b/>
-          <w:bCs/>
           <w:color w:val="000000"/>
           <w:lang w:eastAsia="es-AR"/>
         </w:rPr>
@@ -4426,20 +4592,51 @@
             <w:color w:val="000000"/>
             <w:lang w:eastAsia="es-AR"/>
           </w:rPr>
-          <m:t xml:space="preserve">CV= </m:t>
-        </m:r>
-        <m:r>
-          <m:rPr>
-            <m:sty m:val="bi"/>
-          </m:rPr>
-          <w:rPr>
-            <w:rFonts w:ascii="Cambria Math" w:eastAsia="Times New Roman" w:hAnsi="Cambria Math" w:cs="Calibri"/>
-            <w:color w:val="000000"/>
-            <w:lang w:eastAsia="es-AR"/>
-          </w:rPr>
-          <m:t>59,87</m:t>
+          <m:t>CV= 59,87%</m:t>
         </m:r>
       </m:oMath>
+      <w:r>
+        <w:rPr>
+          <w:rFonts w:ascii="Calibri" w:eastAsia="Times New Roman" w:hAnsi="Calibri" w:cs="Calibri"/>
+          <w:b/>
+          <w:color w:val="000000"/>
+          <w:lang w:eastAsia="es-AR"/>
+        </w:rPr>
+        <w:t xml:space="preserve"> </w:t>
+      </w:r>
+      <w:r>
+        <w:rPr>
+          <w:rFonts w:ascii="Calibri" w:eastAsia="Times New Roman" w:hAnsi="Calibri" w:cs="Calibri"/>
+          <w:color w:val="000000"/>
+          <w:lang w:eastAsia="es-AR"/>
+        </w:rPr>
+        <w:sym w:font="Wingdings" w:char="F0DF"/>
+      </w:r>
+      <w:r>
+        <w:rPr>
+          <w:rFonts w:ascii="Calibri" w:eastAsia="Times New Roman" w:hAnsi="Calibri" w:cs="Calibri"/>
+          <w:color w:val="000000"/>
+          <w:lang w:eastAsia="es-AR"/>
+        </w:rPr>
+        <w:t xml:space="preserve"> Calculado con infostat</w:t>
+      </w:r>
+      <w:r>
+        <w:rPr>
+          <w:rFonts w:ascii="Calibri" w:eastAsia="Times New Roman" w:hAnsi="Calibri" w:cs="Calibri"/>
+          <w:color w:val="000000"/>
+          <w:lang w:eastAsia="es-AR"/>
+        </w:rPr>
+        <w:br/>
+      </w:r>
+      <w:r>
+        <w:rPr>
+          <w:rFonts w:ascii="Calibri" w:eastAsia="Times New Roman" w:hAnsi="Calibri" w:cs="Calibri"/>
+          <w:color w:val="000000"/>
+          <w:lang w:eastAsia="es-AR"/>
+        </w:rPr>
+        <w:tab/>
+        <w:t>El cierre semanal del bitcoin presenta una variabilidad del 59,87%</w:t>
+      </w:r>
     </w:p>
     <w:p>
       <w:pPr>
@@ -4448,25 +4645,20 @@
           <w:b/>
           <w:bCs/>
           <w:color w:val="000000"/>
+          <w:u w:val="single"/>
           <w:lang w:eastAsia="es-AR"/>
         </w:rPr>
       </w:pPr>
-      <w:r>
-        <w:rPr>
-          <w:rFonts w:ascii="Calibri" w:eastAsia="Times New Roman" w:hAnsi="Calibri" w:cs="Calibri"/>
-          <w:b/>
-          <w:bCs/>
-          <w:color w:val="000000"/>
-          <w:lang w:eastAsia="es-AR"/>
-        </w:rPr>
-        <w:t>Medidas de concentración y forma</w:t>
-      </w:r>
     </w:p>
     <w:p>
       <w:pPr>
         <w:rPr>
           <w:rFonts w:ascii="Calibri" w:eastAsia="Times New Roman" w:hAnsi="Calibri" w:cs="Calibri"/>
-          <w:color w:val="000000"/>
+          <w:b/>
+          <w:bCs/>
+          <w:color w:val="000000"/>
+          <w:sz w:val="24"/>
+          <w:szCs w:val="24"/>
           <w:lang w:eastAsia="es-AR"/>
         </w:rPr>
       </w:pPr>
@@ -4476,9 +4668,29 @@
           <w:b/>
           <w:bCs/>
           <w:color w:val="000000"/>
-          <w:lang w:eastAsia="es-AR"/>
-        </w:rPr>
-        <w:lastRenderedPageBreak/>
+          <w:sz w:val="24"/>
+          <w:szCs w:val="24"/>
+          <w:lang w:eastAsia="es-AR"/>
+        </w:rPr>
+        <w:t>Medidas de concentración y forma</w:t>
+      </w:r>
+    </w:p>
+    <w:p>
+      <w:pPr>
+        <w:rPr>
+          <w:rFonts w:ascii="Calibri" w:eastAsia="Times New Roman" w:hAnsi="Calibri" w:cs="Calibri"/>
+          <w:color w:val="000000"/>
+          <w:lang w:eastAsia="es-AR"/>
+        </w:rPr>
+      </w:pPr>
+      <w:r>
+        <w:rPr>
+          <w:rFonts w:ascii="Calibri" w:eastAsia="Times New Roman" w:hAnsi="Calibri" w:cs="Calibri"/>
+          <w:b/>
+          <w:bCs/>
+          <w:color w:val="000000"/>
+          <w:lang w:eastAsia="es-AR"/>
+        </w:rPr>
         <w:tab/>
       </w:r>
       <m:oMath>
@@ -4491,97 +4703,34 @@
             <w:color w:val="000000"/>
             <w:lang w:eastAsia="es-AR"/>
           </w:rPr>
-          <m:t>COEFICIENTE</m:t>
-        </m:r>
-        <m:r>
-          <m:rPr>
-            <m:sty m:val="bi"/>
-          </m:rPr>
-          <w:rPr>
-            <w:rFonts w:ascii="Cambria Math" w:eastAsia="Times New Roman" w:hAnsi="Cambria Math" w:cs="Calibri"/>
-            <w:color w:val="000000"/>
-            <w:lang w:eastAsia="es-AR"/>
-          </w:rPr>
-          <m:t xml:space="preserve"> </m:t>
-        </m:r>
-        <m:r>
-          <m:rPr>
-            <m:sty m:val="bi"/>
-          </m:rPr>
-          <w:rPr>
-            <w:rFonts w:ascii="Cambria Math" w:eastAsia="Times New Roman" w:hAnsi="Cambria Math" w:cs="Calibri"/>
-            <w:color w:val="000000"/>
-            <w:lang w:eastAsia="es-AR"/>
-          </w:rPr>
-          <m:t>DE</m:t>
-        </m:r>
-        <m:r>
-          <m:rPr>
-            <m:sty m:val="bi"/>
-          </m:rPr>
-          <w:rPr>
-            <w:rFonts w:ascii="Cambria Math" w:eastAsia="Times New Roman" w:hAnsi="Cambria Math" w:cs="Calibri"/>
-            <w:color w:val="000000"/>
-            <w:lang w:eastAsia="es-AR"/>
-          </w:rPr>
-          <m:t xml:space="preserve"> </m:t>
-        </m:r>
-        <m:r>
-          <m:rPr>
-            <m:sty m:val="bi"/>
-          </m:rPr>
-          <w:rPr>
-            <w:rFonts w:ascii="Cambria Math" w:eastAsia="Times New Roman" w:hAnsi="Cambria Math" w:cs="Calibri"/>
-            <w:color w:val="000000"/>
-            <w:lang w:eastAsia="es-AR"/>
-          </w:rPr>
-          <m:t>ASIMETRIA</m:t>
-        </m:r>
-        <m:r>
-          <m:rPr>
-            <m:sty m:val="bi"/>
-          </m:rPr>
-          <w:rPr>
-            <w:rFonts w:ascii="Cambria Math" w:eastAsia="Times New Roman" w:hAnsi="Cambria Math" w:cs="Calibri"/>
-            <w:color w:val="000000"/>
-            <w:lang w:eastAsia="es-AR"/>
-          </w:rPr>
-          <m:t>=</m:t>
-        </m:r>
-        <m:r>
-          <m:rPr>
-            <m:sty m:val="bi"/>
-          </m:rPr>
-          <w:rPr>
-            <w:rFonts w:ascii="Cambria Math" w:eastAsia="Times New Roman" w:hAnsi="Cambria Math" w:cs="Calibri"/>
-            <w:color w:val="000000"/>
-            <w:lang w:eastAsia="es-AR"/>
-          </w:rPr>
-          <m:t>0</m:t>
-        </m:r>
-        <m:r>
-          <m:rPr>
-            <m:sty m:val="bi"/>
-          </m:rPr>
-          <w:rPr>
-            <w:rFonts w:ascii="Cambria Math" w:eastAsia="Times New Roman" w:hAnsi="Cambria Math" w:cs="Calibri"/>
-            <w:color w:val="000000"/>
-            <w:lang w:eastAsia="es-AR"/>
-          </w:rPr>
-          <m:t>,</m:t>
-        </m:r>
-        <m:r>
-          <m:rPr>
-            <m:sty m:val="bi"/>
-          </m:rPr>
-          <w:rPr>
-            <w:rFonts w:ascii="Cambria Math" w:eastAsia="Times New Roman" w:hAnsi="Cambria Math" w:cs="Calibri"/>
-            <w:color w:val="000000"/>
-            <w:lang w:eastAsia="es-AR"/>
-          </w:rPr>
-          <m:t>04</m:t>
+          <m:t>COEFICIENTE DE ASIMETRIA=0,04</m:t>
         </m:r>
       </m:oMath>
+      <w:r>
+        <w:rPr>
+          <w:rFonts w:ascii="Calibri" w:eastAsia="Times New Roman" w:hAnsi="Calibri" w:cs="Calibri"/>
+          <w:b/>
+          <w:color w:val="000000"/>
+          <w:lang w:eastAsia="es-AR"/>
+        </w:rPr>
+        <w:t xml:space="preserve"> </w:t>
+      </w:r>
+      <w:r>
+        <w:rPr>
+          <w:rFonts w:ascii="Calibri" w:eastAsia="Times New Roman" w:hAnsi="Calibri" w:cs="Calibri"/>
+          <w:color w:val="000000"/>
+          <w:lang w:eastAsia="es-AR"/>
+        </w:rPr>
+        <w:sym w:font="Wingdings" w:char="F0DF"/>
+      </w:r>
+      <w:r>
+        <w:rPr>
+          <w:rFonts w:ascii="Calibri" w:eastAsia="Times New Roman" w:hAnsi="Calibri" w:cs="Calibri"/>
+          <w:color w:val="000000"/>
+          <w:lang w:eastAsia="es-AR"/>
+        </w:rPr>
+        <w:t xml:space="preserve"> Calculado con infostat</w:t>
+      </w:r>
       <w:r>
         <w:rPr>
           <w:rFonts w:ascii="Calibri" w:eastAsia="Times New Roman" w:hAnsi="Calibri" w:cs="Calibri"/>
@@ -4702,24 +4851,38 @@
             <w:color w:val="000000"/>
             <w:lang w:eastAsia="es-AR"/>
           </w:rPr>
-          <m:t>=</m:t>
-        </m:r>
-        <m:r>
-          <m:rPr>
-            <m:sty m:val="bi"/>
-          </m:rPr>
-          <w:rPr>
-            <w:rFonts w:ascii="Cambria Math" w:eastAsia="Times New Roman" w:hAnsi="Cambria Math" w:cs="Calibri"/>
-            <w:color w:val="000000"/>
-            <w:lang w:eastAsia="es-AR"/>
-          </w:rPr>
-          <m:t>10441,90</m:t>
+          <m:t>=10441,90</m:t>
         </m:r>
       </m:oMath>
       <w:r>
         <w:rPr>
           <w:rFonts w:ascii="Calibri" w:eastAsia="Times New Roman" w:hAnsi="Calibri" w:cs="Calibri"/>
           <w:b/>
+          <w:color w:val="000000"/>
+          <w:lang w:eastAsia="es-AR"/>
+        </w:rPr>
+        <w:t xml:space="preserve"> </w:t>
+      </w:r>
+      <w:r>
+        <w:rPr>
+          <w:rFonts w:ascii="Calibri" w:eastAsia="Times New Roman" w:hAnsi="Calibri" w:cs="Calibri"/>
+          <w:color w:val="000000"/>
+          <w:lang w:eastAsia="es-AR"/>
+        </w:rPr>
+        <w:sym w:font="Wingdings" w:char="F0DF"/>
+      </w:r>
+      <w:r>
+        <w:rPr>
+          <w:rFonts w:ascii="Calibri" w:eastAsia="Times New Roman" w:hAnsi="Calibri" w:cs="Calibri"/>
+          <w:color w:val="000000"/>
+          <w:lang w:eastAsia="es-AR"/>
+        </w:rPr>
+        <w:t xml:space="preserve"> Calculado con infostat</w:t>
+      </w:r>
+      <w:r>
+        <w:rPr>
+          <w:rFonts w:ascii="Calibri" w:eastAsia="Times New Roman" w:hAnsi="Calibri" w:cs="Calibri"/>
+          <w:b/>
           <w:bCs/>
           <w:color w:val="000000"/>
           <w:lang w:eastAsia="es-AR"/>
@@ -4792,32 +4955,14 @@
         </w:rPr>
         <w:t xml:space="preserve">estuvieron por debajo de los </w:t>
       </w:r>
-      <m:oMath>
-        <m:r>
-          <m:rPr>
-            <m:sty m:val="bi"/>
-          </m:rPr>
-          <w:rPr>
-            <w:rFonts w:ascii="Cambria Math" w:eastAsia="Times New Roman" w:hAnsi="Cambria Math" w:cs="Calibri"/>
-            <w:color w:val="000000"/>
-            <w:u w:val="single"/>
-            <w:lang w:eastAsia="es-AR"/>
-          </w:rPr>
-          <m:t>10441,90</m:t>
-        </m:r>
-        <m:r>
-          <m:rPr>
-            <m:sty m:val="bi"/>
-          </m:rPr>
-          <w:rPr>
-            <w:rFonts w:ascii="Cambria Math" w:eastAsia="Times New Roman" w:hAnsi="Cambria Math" w:cs="Calibri"/>
-            <w:color w:val="000000"/>
-            <w:u w:val="single"/>
-            <w:lang w:eastAsia="es-AR"/>
-          </w:rPr>
-          <m:t xml:space="preserve"> USD</m:t>
-        </m:r>
-      </m:oMath>
+      <w:r>
+        <w:rPr>
+          <w:rFonts w:ascii="Calibri" w:eastAsia="Times New Roman" w:hAnsi="Calibri" w:cs="Calibri"/>
+          <w:color w:val="000000"/>
+          <w:lang w:eastAsia="es-AR"/>
+        </w:rPr>
+        <w:t>10441,90 USD</w:t>
+      </w:r>
     </w:p>
     <w:p>
       <w:pPr>
@@ -4889,24 +5034,38 @@
             <w:color w:val="000000"/>
             <w:lang w:eastAsia="es-AR"/>
           </w:rPr>
-          <m:t>=</m:t>
-        </m:r>
-        <m:r>
-          <m:rPr>
-            <m:sty m:val="bi"/>
-          </m:rPr>
-          <w:rPr>
-            <w:rFonts w:ascii="Cambria Math" w:eastAsia="Times New Roman" w:hAnsi="Cambria Math" w:cs="Calibri"/>
-            <w:color w:val="000000"/>
-            <w:lang w:eastAsia="es-AR"/>
-          </w:rPr>
-          <m:t>8966,30</m:t>
+          <m:t>=8966,30</m:t>
         </m:r>
       </m:oMath>
       <w:r>
         <w:rPr>
           <w:rFonts w:ascii="Calibri" w:eastAsia="Times New Roman" w:hAnsi="Calibri" w:cs="Calibri"/>
           <w:b/>
+          <w:color w:val="000000"/>
+          <w:lang w:eastAsia="es-AR"/>
+        </w:rPr>
+        <w:t xml:space="preserve"> </w:t>
+      </w:r>
+      <w:r>
+        <w:rPr>
+          <w:rFonts w:ascii="Calibri" w:eastAsia="Times New Roman" w:hAnsi="Calibri" w:cs="Calibri"/>
+          <w:color w:val="000000"/>
+          <w:lang w:eastAsia="es-AR"/>
+        </w:rPr>
+        <w:sym w:font="Wingdings" w:char="F0DF"/>
+      </w:r>
+      <w:r>
+        <w:rPr>
+          <w:rFonts w:ascii="Calibri" w:eastAsia="Times New Roman" w:hAnsi="Calibri" w:cs="Calibri"/>
+          <w:color w:val="000000"/>
+          <w:lang w:eastAsia="es-AR"/>
+        </w:rPr>
+        <w:t xml:space="preserve"> Calculado con infostat</w:t>
+      </w:r>
+      <w:r>
+        <w:rPr>
+          <w:rFonts w:ascii="Calibri" w:eastAsia="Times New Roman" w:hAnsi="Calibri" w:cs="Calibri"/>
+          <w:b/>
           <w:bCs/>
           <w:color w:val="000000"/>
           <w:lang w:eastAsia="es-AR"/>
@@ -4969,51 +5128,16 @@
           <w:color w:val="000000"/>
           <w:lang w:eastAsia="es-AR"/>
         </w:rPr>
-        <w:t>estuvieron por debajo de los</w:t>
-      </w:r>
-      <w:r>
-        <w:rPr>
-          <w:rFonts w:ascii="Calibri" w:eastAsia="Times New Roman" w:hAnsi="Calibri" w:cs="Calibri"/>
-          <w:color w:val="000000"/>
-          <w:lang w:eastAsia="es-AR"/>
-        </w:rPr>
-        <w:t xml:space="preserve"> </w:t>
-      </w:r>
-      <m:oMath>
-        <m:r>
-          <m:rPr>
-            <m:sty m:val="bi"/>
-          </m:rPr>
-          <w:rPr>
-            <w:rFonts w:ascii="Cambria Math" w:eastAsia="Times New Roman" w:hAnsi="Cambria Math" w:cs="Calibri"/>
-            <w:color w:val="000000"/>
-            <w:lang w:eastAsia="es-AR"/>
-          </w:rPr>
-          <m:t>8966,30</m:t>
-        </m:r>
-        <m:r>
-          <m:rPr>
-            <m:sty m:val="bi"/>
-          </m:rPr>
-          <w:rPr>
-            <w:rFonts w:ascii="Cambria Math" w:eastAsia="Times New Roman" w:hAnsi="Cambria Math" w:cs="Calibri"/>
-            <w:color w:val="000000"/>
-            <w:lang w:eastAsia="es-AR"/>
-          </w:rPr>
-          <m:t xml:space="preserve"> </m:t>
-        </m:r>
-        <m:r>
-          <m:rPr>
-            <m:sty m:val="bi"/>
-          </m:rPr>
-          <w:rPr>
-            <w:rFonts w:ascii="Cambria Math" w:eastAsia="Times New Roman" w:hAnsi="Cambria Math" w:cs="Calibri"/>
-            <w:color w:val="000000"/>
-            <w:lang w:eastAsia="es-AR"/>
-          </w:rPr>
-          <m:t>USD</m:t>
-        </m:r>
-      </m:oMath>
+        <w:t xml:space="preserve">estuvieron por debajo de los </w:t>
+      </w:r>
+      <w:r>
+        <w:rPr>
+          <w:rFonts w:ascii="Calibri" w:eastAsia="Times New Roman" w:hAnsi="Calibri" w:cs="Calibri"/>
+          <w:color w:val="000000"/>
+          <w:lang w:eastAsia="es-AR"/>
+        </w:rPr>
+        <w:t>8966,30 U$D</w:t>
+      </w:r>
     </w:p>
     <w:p>
       <w:pPr>
@@ -5074,40 +5198,7 @@
             <w:color w:val="000000"/>
             <w:lang w:eastAsia="es-AR"/>
           </w:rPr>
-          <m:t>=</m:t>
-        </m:r>
-        <m:r>
-          <m:rPr>
-            <m:sty m:val="bi"/>
-          </m:rPr>
-          <w:rPr>
-            <w:rFonts w:ascii="Cambria Math" w:eastAsia="Times New Roman" w:hAnsi="Cambria Math" w:cs="Calibri"/>
-            <w:color w:val="000000"/>
-            <w:lang w:eastAsia="es-AR"/>
-          </w:rPr>
-          <m:t>35513</m:t>
-        </m:r>
-        <m:r>
-          <m:rPr>
-            <m:sty m:val="bi"/>
-          </m:rPr>
-          <w:rPr>
-            <w:rFonts w:ascii="Cambria Math" w:eastAsia="Times New Roman" w:hAnsi="Cambria Math" w:cs="Calibri"/>
-            <w:color w:val="000000"/>
-            <w:lang w:eastAsia="es-AR"/>
-          </w:rPr>
-          <m:t>,</m:t>
-        </m:r>
-        <m:r>
-          <m:rPr>
-            <m:sty m:val="bi"/>
-          </m:rPr>
-          <w:rPr>
-            <w:rFonts w:ascii="Cambria Math" w:eastAsia="Times New Roman" w:hAnsi="Cambria Math" w:cs="Calibri"/>
-            <w:color w:val="000000"/>
-            <w:lang w:eastAsia="es-AR"/>
-          </w:rPr>
-          <m:t>40</m:t>
+          <m:t>=35513,40</m:t>
         </m:r>
       </m:oMath>
       <w:r>
@@ -5128,6 +5219,50 @@
           <w:color w:val="000000"/>
           <w:lang w:eastAsia="es-AR"/>
         </w:rPr>
+        <w:t xml:space="preserve"> </w:t>
+      </w:r>
+      <w:r>
+        <w:rPr>
+          <w:rFonts w:ascii="Calibri" w:eastAsia="Times New Roman" w:hAnsi="Calibri" w:cs="Calibri"/>
+          <w:color w:val="000000"/>
+          <w:lang w:eastAsia="es-AR"/>
+        </w:rPr>
+        <w:sym w:font="Wingdings" w:char="F0DF"/>
+      </w:r>
+      <w:r>
+        <w:rPr>
+          <w:rFonts w:ascii="Calibri" w:eastAsia="Times New Roman" w:hAnsi="Calibri" w:cs="Calibri"/>
+          <w:color w:val="000000"/>
+          <w:lang w:eastAsia="es-AR"/>
+        </w:rPr>
+        <w:t xml:space="preserve"> </w:t>
+      </w:r>
+      <w:bookmarkStart w:id="0" w:name="_Hlk102936249"/>
+      <w:r>
+        <w:rPr>
+          <w:rFonts w:ascii="Calibri" w:eastAsia="Times New Roman" w:hAnsi="Calibri" w:cs="Calibri"/>
+          <w:color w:val="000000"/>
+          <w:lang w:eastAsia="es-AR"/>
+        </w:rPr>
+        <w:t xml:space="preserve">Calculado </w:t>
+      </w:r>
+      <w:bookmarkEnd w:id="0"/>
+      <w:r>
+        <w:rPr>
+          <w:rFonts w:ascii="Calibri" w:eastAsia="Times New Roman" w:hAnsi="Calibri" w:cs="Calibri"/>
+          <w:color w:val="000000"/>
+          <w:lang w:eastAsia="es-AR"/>
+        </w:rPr>
+        <w:t>con infostat</w:t>
+      </w:r>
+      <w:r>
+        <w:rPr>
+          <w:rFonts w:ascii="Calibri" w:eastAsia="Times New Roman" w:hAnsi="Calibri" w:cs="Calibri"/>
+          <w:b/>
+          <w:bCs/>
+          <w:color w:val="000000"/>
+          <w:lang w:eastAsia="es-AR"/>
+        </w:rPr>
         <w:br/>
       </w:r>
       <w:r>
@@ -5176,59 +5311,326 @@
           <w:color w:val="000000"/>
           <w:lang w:eastAsia="es-AR"/>
         </w:rPr>
-        <w:t>estuvieron por debajo de los</w:t>
-      </w:r>
-      <w:r>
-        <w:rPr>
-          <w:rFonts w:ascii="Calibri" w:eastAsia="Times New Roman" w:hAnsi="Calibri" w:cs="Calibri"/>
-          <w:color w:val="000000"/>
-          <w:lang w:eastAsia="es-AR"/>
-        </w:rPr>
-        <w:t xml:space="preserve"> </w:t>
-      </w:r>
-      <m:oMath>
-        <m:r>
-          <m:rPr>
-            <m:sty m:val="bi"/>
-          </m:rPr>
-          <w:rPr>
-            <w:rFonts w:ascii="Cambria Math" w:eastAsia="Times New Roman" w:hAnsi="Cambria Math" w:cs="Calibri"/>
-            <w:color w:val="000000"/>
-            <w:lang w:eastAsia="es-AR"/>
-          </w:rPr>
-          <m:t>35513,40</m:t>
-        </m:r>
-        <m:r>
-          <m:rPr>
-            <m:sty m:val="b"/>
-          </m:rPr>
-          <w:rPr>
-            <w:rFonts w:ascii="Cambria Math" w:eastAsia="Times New Roman" w:hAnsi="Cambria Math" w:cs="Calibri"/>
-            <w:color w:val="000000"/>
-            <w:lang w:eastAsia="es-AR"/>
-          </w:rPr>
-          <m:t xml:space="preserve"> </m:t>
-        </m:r>
-        <m:r>
-          <m:rPr>
-            <m:sty m:val="bi"/>
-          </m:rPr>
-          <w:rPr>
-            <w:rFonts w:ascii="Cambria Math" w:eastAsia="Times New Roman" w:hAnsi="Cambria Math" w:cs="Calibri"/>
-            <w:color w:val="000000"/>
-            <w:lang w:eastAsia="es-AR"/>
-          </w:rPr>
-          <m:t>USD</m:t>
-        </m:r>
-      </m:oMath>
+        <w:t xml:space="preserve">estuvieron por debajo de los </w:t>
+      </w:r>
+      <w:r>
+        <w:rPr>
+          <w:rFonts w:ascii="Calibri" w:eastAsia="Times New Roman" w:hAnsi="Calibri" w:cs="Calibri"/>
+          <w:color w:val="000000"/>
+          <w:lang w:eastAsia="es-AR"/>
+        </w:rPr>
+        <w:t>35513,40 U$D</w:t>
+      </w:r>
     </w:p>
     <w:p>
       <w:pPr>
-        <w:rPr>
-          <w:rFonts w:ascii="Calibri" w:eastAsia="Times New Roman" w:hAnsi="Calibri" w:cs="Calibri"/>
-          <w:b/>
-          <w:bCs/>
-          <w:color w:val="000000"/>
+        <w:jc w:val="center"/>
+        <w:rPr>
+          <w:rFonts w:ascii="Calibri" w:eastAsia="Times New Roman" w:hAnsi="Calibri" w:cs="Calibri"/>
+          <w:b/>
+          <w:bCs/>
+          <w:color w:val="000000"/>
+          <w:sz w:val="28"/>
+          <w:szCs w:val="28"/>
+          <w:u w:val="single"/>
+          <w:lang w:eastAsia="es-AR"/>
+        </w:rPr>
+      </w:pPr>
+      <w:r>
+        <w:rPr>
+          <w:rFonts w:ascii="Calibri" w:eastAsia="Times New Roman" w:hAnsi="Calibri" w:cs="Calibri"/>
+          <w:b/>
+          <w:bCs/>
+          <w:color w:val="000000"/>
+          <w:sz w:val="28"/>
+          <w:szCs w:val="28"/>
+          <w:u w:val="single"/>
+          <w:lang w:eastAsia="es-AR"/>
+        </w:rPr>
+        <w:t>BIBLIOGRAFIA</w:t>
+      </w:r>
+    </w:p>
+    <w:p>
+      <w:pPr>
+        <w:rPr>
+          <w:rFonts w:ascii="Calibri" w:eastAsia="Times New Roman" w:hAnsi="Calibri" w:cs="Calibri"/>
+          <w:b/>
+          <w:bCs/>
+          <w:color w:val="000000"/>
+          <w:sz w:val="24"/>
+          <w:szCs w:val="24"/>
+          <w:lang w:eastAsia="es-AR"/>
+        </w:rPr>
+      </w:pPr>
+      <w:r>
+        <w:rPr>
+          <w:rFonts w:ascii="Calibri" w:eastAsia="Times New Roman" w:hAnsi="Calibri" w:cs="Calibri"/>
+          <w:b/>
+          <w:bCs/>
+          <w:color w:val="000000"/>
+          <w:sz w:val="24"/>
+          <w:szCs w:val="24"/>
+          <w:lang w:eastAsia="es-AR"/>
+        </w:rPr>
+        <w:t>BASE DE DATOS</w:t>
+      </w:r>
+      <w:r>
+        <w:rPr>
+          <w:rFonts w:ascii="Calibri" w:eastAsia="Times New Roman" w:hAnsi="Calibri" w:cs="Calibri"/>
+          <w:b/>
+          <w:bCs/>
+          <w:color w:val="000000"/>
+          <w:sz w:val="24"/>
+          <w:szCs w:val="24"/>
+          <w:lang w:eastAsia="es-AR"/>
+        </w:rPr>
+        <w:br/>
+      </w:r>
+      <w:hyperlink r:id="rId8" w:history="1">
+        <w:r>
+          <w:rPr>
+            <w:rStyle w:val="Hipervnculo"/>
+            <w:rFonts w:ascii="Calibri" w:eastAsia="Times New Roman" w:hAnsi="Calibri" w:cs="Calibri"/>
+            <w:lang w:eastAsia="es-AR"/>
+          </w:rPr>
+          <w:t>https://es.investing.com/crypto/bitcoin/markets</w:t>
+        </w:r>
+      </w:hyperlink>
+    </w:p>
+    <w:p>
+      <w:pPr>
+        <w:rPr>
+          <w:rFonts w:ascii="Calibri" w:eastAsia="Times New Roman" w:hAnsi="Calibri" w:cs="Calibri"/>
+          <w:color w:val="000000"/>
+          <w:sz w:val="24"/>
+          <w:szCs w:val="24"/>
+          <w:lang w:eastAsia="es-AR"/>
+        </w:rPr>
+      </w:pPr>
+      <w:r>
+        <w:rPr>
+          <w:rFonts w:ascii="Calibri" w:eastAsia="Times New Roman" w:hAnsi="Calibri" w:cs="Calibri"/>
+          <w:b/>
+          <w:bCs/>
+          <w:color w:val="000000"/>
+          <w:sz w:val="24"/>
+          <w:szCs w:val="24"/>
+          <w:lang w:eastAsia="es-AR"/>
+        </w:rPr>
+        <w:t>BASE DE DATOS A EXCEL</w:t>
+      </w:r>
+      <w:r>
+        <w:rPr>
+          <w:rFonts w:ascii="Calibri" w:eastAsia="Times New Roman" w:hAnsi="Calibri" w:cs="Calibri"/>
+          <w:b/>
+          <w:bCs/>
+          <w:color w:val="000000"/>
+          <w:sz w:val="24"/>
+          <w:szCs w:val="24"/>
+          <w:lang w:eastAsia="es-AR"/>
+        </w:rPr>
+        <w:br/>
+      </w:r>
+      <w:r>
+        <w:rPr>
+          <w:rFonts w:ascii="Calibri" w:eastAsia="Times New Roman" w:hAnsi="Calibri" w:cs="Calibri"/>
+          <w:color w:val="000000"/>
+          <w:sz w:val="24"/>
+          <w:szCs w:val="24"/>
+          <w:lang w:eastAsia="es-AR"/>
+        </w:rPr>
+        <w:t>https://docs.google.com/spreadsheets/d/1p8mZCLE9WT1oeSzEUs3qI1A-yZIXiYkt/edit?usp=sharing&amp;ouid=116253843394966122916&amp;rtpof=true&amp;sd=true</w:t>
+      </w:r>
+    </w:p>
+    <w:p>
+      <w:pPr>
+        <w:rPr>
+          <w:rFonts w:ascii="Calibri" w:eastAsia="Times New Roman" w:hAnsi="Calibri" w:cs="Calibri"/>
+          <w:b/>
+          <w:bCs/>
+          <w:i/>
+          <w:iCs/>
+          <w:color w:val="000000"/>
+          <w:lang w:eastAsia="es-AR"/>
+        </w:rPr>
+      </w:pPr>
+      <w:r>
+        <w:rPr>
+          <w:rFonts w:ascii="Calibri" w:eastAsia="Times New Roman" w:hAnsi="Calibri" w:cs="Calibri"/>
+          <w:b/>
+          <w:bCs/>
+          <w:i/>
+          <w:iCs/>
+          <w:color w:val="000000"/>
+          <w:lang w:eastAsia="es-AR"/>
+        </w:rPr>
+        <w:t xml:space="preserve">Los datos se sacaron a partir del </w:t>
+      </w:r>
+      <w:r>
+        <w:rPr>
+          <w:rFonts w:ascii="Calibri" w:eastAsia="Times New Roman" w:hAnsi="Calibri" w:cs="Calibri"/>
+          <w:b/>
+          <w:bCs/>
+          <w:i/>
+          <w:iCs/>
+          <w:color w:val="000000"/>
+          <w:lang w:eastAsia="es-AR"/>
+        </w:rPr>
+        <w:t>5</w:t>
+      </w:r>
+      <w:r>
+        <w:rPr>
+          <w:rFonts w:ascii="Calibri" w:eastAsia="Times New Roman" w:hAnsi="Calibri" w:cs="Calibri"/>
+          <w:b/>
+          <w:bCs/>
+          <w:i/>
+          <w:iCs/>
+          <w:color w:val="000000"/>
+          <w:lang w:eastAsia="es-AR"/>
+        </w:rPr>
+        <w:t>/</w:t>
+      </w:r>
+      <w:r>
+        <w:rPr>
+          <w:rFonts w:ascii="Calibri" w:eastAsia="Times New Roman" w:hAnsi="Calibri" w:cs="Calibri"/>
+          <w:b/>
+          <w:bCs/>
+          <w:i/>
+          <w:iCs/>
+          <w:color w:val="000000"/>
+          <w:lang w:eastAsia="es-AR"/>
+        </w:rPr>
+        <w:t>01</w:t>
+      </w:r>
+      <w:r>
+        <w:rPr>
+          <w:rFonts w:ascii="Calibri" w:eastAsia="Times New Roman" w:hAnsi="Calibri" w:cs="Calibri"/>
+          <w:b/>
+          <w:bCs/>
+          <w:i/>
+          <w:iCs/>
+          <w:color w:val="000000"/>
+          <w:lang w:eastAsia="es-AR"/>
+        </w:rPr>
+        <w:t>/</w:t>
+      </w:r>
+      <w:r>
+        <w:rPr>
+          <w:rFonts w:ascii="Calibri" w:eastAsia="Times New Roman" w:hAnsi="Calibri" w:cs="Calibri"/>
+          <w:b/>
+          <w:bCs/>
+          <w:i/>
+          <w:iCs/>
+          <w:color w:val="000000"/>
+          <w:lang w:eastAsia="es-AR"/>
+        </w:rPr>
+        <w:t>2020</w:t>
+      </w:r>
+      <w:r>
+        <w:rPr>
+          <w:rFonts w:ascii="Calibri" w:eastAsia="Times New Roman" w:hAnsi="Calibri" w:cs="Calibri"/>
+          <w:b/>
+          <w:bCs/>
+          <w:i/>
+          <w:iCs/>
+          <w:color w:val="000000"/>
+          <w:lang w:eastAsia="es-AR"/>
+        </w:rPr>
+        <w:t xml:space="preserve"> hasta el 0</w:t>
+      </w:r>
+      <w:r>
+        <w:rPr>
+          <w:rFonts w:ascii="Calibri" w:eastAsia="Times New Roman" w:hAnsi="Calibri" w:cs="Calibri"/>
+          <w:b/>
+          <w:bCs/>
+          <w:i/>
+          <w:iCs/>
+          <w:color w:val="000000"/>
+          <w:lang w:eastAsia="es-AR"/>
+        </w:rPr>
+        <w:t>1</w:t>
+      </w:r>
+      <w:r>
+        <w:rPr>
+          <w:rFonts w:ascii="Calibri" w:eastAsia="Times New Roman" w:hAnsi="Calibri" w:cs="Calibri"/>
+          <w:b/>
+          <w:bCs/>
+          <w:i/>
+          <w:iCs/>
+          <w:color w:val="000000"/>
+          <w:lang w:eastAsia="es-AR"/>
+        </w:rPr>
+        <w:t>/</w:t>
+      </w:r>
+      <w:r>
+        <w:rPr>
+          <w:rFonts w:ascii="Calibri" w:eastAsia="Times New Roman" w:hAnsi="Calibri" w:cs="Calibri"/>
+          <w:b/>
+          <w:bCs/>
+          <w:i/>
+          <w:iCs/>
+          <w:color w:val="000000"/>
+          <w:lang w:eastAsia="es-AR"/>
+        </w:rPr>
+        <w:t>05</w:t>
+      </w:r>
+      <w:r>
+        <w:rPr>
+          <w:rFonts w:ascii="Calibri" w:eastAsia="Times New Roman" w:hAnsi="Calibri" w:cs="Calibri"/>
+          <w:b/>
+          <w:bCs/>
+          <w:i/>
+          <w:iCs/>
+          <w:color w:val="000000"/>
+          <w:lang w:eastAsia="es-AR"/>
+        </w:rPr>
+        <w:t>/</w:t>
+      </w:r>
+      <w:r>
+        <w:rPr>
+          <w:rFonts w:ascii="Calibri" w:eastAsia="Times New Roman" w:hAnsi="Calibri" w:cs="Calibri"/>
+          <w:b/>
+          <w:bCs/>
+          <w:i/>
+          <w:iCs/>
+          <w:color w:val="000000"/>
+          <w:lang w:eastAsia="es-AR"/>
+        </w:rPr>
+        <w:t>2022</w:t>
+      </w:r>
+    </w:p>
+    <w:p>
+      <w:pPr>
+        <w:rPr>
+          <w:rFonts w:ascii="Calibri" w:eastAsia="Times New Roman" w:hAnsi="Calibri" w:cs="Calibri"/>
+          <w:b/>
+          <w:bCs/>
+          <w:i/>
+          <w:iCs/>
+          <w:color w:val="000000"/>
+          <w:lang w:eastAsia="es-AR"/>
+        </w:rPr>
+      </w:pPr>
+      <w:r>
+        <w:rPr>
+          <w:rFonts w:ascii="Calibri" w:eastAsia="Times New Roman" w:hAnsi="Calibri" w:cs="Calibri"/>
+          <w:b/>
+          <w:bCs/>
+          <w:i/>
+          <w:iCs/>
+          <w:color w:val="000000"/>
+          <w:lang w:eastAsia="es-AR"/>
+        </w:rPr>
+        <w:br/>
+      </w:r>
+    </w:p>
+    <w:p>
+      <w:pPr>
+        <w:rPr>
+          <w:rFonts w:ascii="Calibri" w:eastAsia="Times New Roman" w:hAnsi="Calibri" w:cs="Calibri"/>
+          <w:color w:val="000000"/>
+          <w:sz w:val="28"/>
+          <w:szCs w:val="28"/>
           <w:lang w:eastAsia="es-AR"/>
         </w:rPr>
       </w:pPr>
@@ -5699,6 +6101,29 @@
       <w:color w:val="808080"/>
     </w:rPr>
   </w:style>
+  <w:style w:type="character" w:styleId="Hipervnculo">
+    <w:name w:val="Hyperlink"/>
+    <w:basedOn w:val="Fuentedeprrafopredeter"/>
+    <w:uiPriority w:val="99"/>
+    <w:unhideWhenUsed/>
+    <w:rsid w:val="0053544A"/>
+    <w:rPr>
+      <w:color w:val="0563C1" w:themeColor="hyperlink"/>
+      <w:u w:val="single"/>
+    </w:rPr>
+  </w:style>
+  <w:style w:type="character" w:styleId="Mencinsinresolver">
+    <w:name w:val="Unresolved Mention"/>
+    <w:basedOn w:val="Fuentedeprrafopredeter"/>
+    <w:uiPriority w:val="99"/>
+    <w:semiHidden/>
+    <w:unhideWhenUsed/>
+    <w:rsid w:val="0053544A"/>
+    <w:rPr>
+      <w:color w:val="605E5C"/>
+      <w:shd w:val="clear" w:color="auto" w:fill="E1DFDD"/>
+    </w:rPr>
+  </w:style>
 </w:styles>
 </file>
 
@@ -5995,4 +6420,16 @@
     </a:ext>
   </a:extLst>
 </a:theme>
+</file>
+
+<file path=customXml/item1.xml><?xml version="1.0" encoding="utf-8"?>
+<b:Sources xmlns:b="http://schemas.openxmlformats.org/officeDocument/2006/bibliography" xmlns="http://schemas.openxmlformats.org/officeDocument/2006/bibliography" SelectedStyle="\APASixthEditionOfficeOnline.xsl" StyleName="APA" Version="6"/>
+</file>
+
+<file path=customXml/itemProps1.xml><?xml version="1.0" encoding="utf-8"?>
+<ds:datastoreItem xmlns:ds="http://schemas.openxmlformats.org/officeDocument/2006/customXml" ds:itemID="{80ACC48A-0644-4AC4-A572-18FBBBB85FA4}">
+  <ds:schemaRefs>
+    <ds:schemaRef ds:uri="http://schemas.openxmlformats.org/officeDocument/2006/bibliography"/>
+  </ds:schemaRefs>
+</ds:datastoreItem>
 </file>
</xml_diff>